<commit_message>
prepei na teleiono siga-siga
</commit_message>
<xml_diff>
--- a/exercise 3/p19204.docx
+++ b/exercise 3/p19204.docx
@@ -1170,11 +1170,9 @@
         </w:rPr>
         <w:t xml:space="preserve">Παρακάτω επεξηγούνται τα βήματα που ακολουθήσαμε ώστε να φτάσουμε στην υλοποίηση του ερωτήματος αυτού. Πάμε να δούμε τις προσομοιώσεις που κάναμε στο </w:t>
       </w:r>
-      <w:proofErr w:type="spellStart"/>
       <w:r>
         <w:t>cooja</w:t>
       </w:r>
-      <w:proofErr w:type="spellEnd"/>
       <w:r>
         <w:rPr>
           <w:lang w:val="el-GR"/>
@@ -1218,16 +1216,33 @@
     </w:p>
     <w:p>
       <w:pPr>
-        <w:pStyle w:val="Heading3"/>
-        <w:rPr>
-          <w:lang w:val="el-GR"/>
-        </w:rPr>
-      </w:pPr>
-      <w:r>
-        <w:rPr>
-          <w:lang w:val="el-GR"/>
-        </w:rPr>
-        <w:t>Ερώτημα 2</w:t>
+        <w:rPr>
+          <w:lang w:val="el-GR"/>
+        </w:rPr>
+      </w:pPr>
+      <w:r>
+        <w:rPr>
+          <w:lang w:val="el-GR"/>
+        </w:rPr>
+        <w:t xml:space="preserve">Παρακάτω δίδεται η υλοποίηση του </w:t>
+      </w:r>
+      <w:r>
+        <w:rPr>
+          <w:lang w:val="en-GB"/>
+        </w:rPr>
+        <w:t>multihop</w:t>
+      </w:r>
+      <w:r>
+        <w:rPr>
+          <w:lang w:val="el-GR"/>
+        </w:rPr>
+        <w:t xml:space="preserve"> </w:t>
+      </w:r>
+      <w:r>
+        <w:rPr>
+          <w:lang w:val="el-GR"/>
+        </w:rPr>
+        <w:t>δικτύου.</w:t>
       </w:r>
     </w:p>
     <w:p>
@@ -1239,16 +1254,16 @@
     </w:p>
     <w:p>
       <w:pPr>
-        <w:pStyle w:val="Heading4"/>
-        <w:rPr>
-          <w:lang w:val="el-GR"/>
-        </w:rPr>
-      </w:pPr>
-      <w:r>
-        <w:rPr>
-          <w:lang w:val="el-GR"/>
-        </w:rPr>
-        <w:t>ΑΡΧΗ ΤΟΥ ΠΡΟΓΡΑΜΜΑΤΟΣ</w:t>
+        <w:pStyle w:val="Heading3"/>
+        <w:rPr>
+          <w:lang w:val="el-GR"/>
+        </w:rPr>
+      </w:pPr>
+      <w:r>
+        <w:rPr>
+          <w:lang w:val="el-GR"/>
+        </w:rPr>
+        <w:t>Ερώτημα 2</w:t>
       </w:r>
     </w:p>
     <w:p>
@@ -1257,6 +1272,27 @@
           <w:lang w:val="el-GR"/>
         </w:rPr>
       </w:pPr>
+    </w:p>
+    <w:p>
+      <w:pPr>
+        <w:pStyle w:val="Heading4"/>
+        <w:rPr>
+          <w:lang w:val="el-GR"/>
+        </w:rPr>
+      </w:pPr>
+      <w:r>
+        <w:rPr>
+          <w:lang w:val="el-GR"/>
+        </w:rPr>
+        <w:t>ΑΡΧΗ ΤΟΥ ΠΡΟΓΡΑΜΜΑΤΟΣ</w:t>
+      </w:r>
+    </w:p>
+    <w:p>
+      <w:pPr>
+        <w:rPr>
+          <w:lang w:val="el-GR"/>
+        </w:rPr>
+      </w:pPr>
       <w:r>
         <w:rPr>
           <w:lang w:val="el-GR"/>
@@ -1272,11 +1308,9 @@
         </w:rPr>
         <w:t>-</w:t>
       </w:r>
-      <w:proofErr w:type="spellStart"/>
       <w:r>
         <w:t>websense</w:t>
       </w:r>
-      <w:proofErr w:type="spellEnd"/>
       <w:r>
         <w:rPr>
           <w:lang w:val="el-GR"/>
@@ -1430,7 +1464,7 @@
     <w:p>
       <w:pPr>
         <w:rPr>
-          <w:lang w:val="el-GR"/>
+          <w:lang w:val="en-GB"/>
         </w:rPr>
       </w:pPr>
       <w:r>
@@ -1484,6 +1518,482 @@
         </w:rPr>
         <w:t>κάθε φορά.</w:t>
       </w:r>
+    </w:p>
+    <w:p>
+      <w:pPr>
+        <w:rPr>
+          <w:lang w:val="en-GB"/>
+        </w:rPr>
+      </w:pPr>
+    </w:p>
+    <w:p>
+      <w:pPr>
+        <w:pStyle w:val="Heading4"/>
+        <w:rPr>
+          <w:lang w:val="el-GR"/>
+        </w:rPr>
+      </w:pPr>
+      <w:r>
+        <w:rPr>
+          <w:lang w:val="en-GB"/>
+        </w:rPr>
+        <w:t>WEB</w:t>
+      </w:r>
+      <w:r>
+        <w:rPr>
+          <w:lang w:val="el-GR"/>
+        </w:rPr>
+        <w:t>_</w:t>
+      </w:r>
+      <w:r>
+        <w:rPr>
+          <w:lang w:val="en-GB"/>
+        </w:rPr>
+        <w:t>SENSE</w:t>
+      </w:r>
+      <w:r>
+        <w:rPr>
+          <w:lang w:val="el-GR"/>
+        </w:rPr>
+        <w:t>_</w:t>
+      </w:r>
+      <w:r>
+        <w:rPr>
+          <w:lang w:val="en-GB"/>
+        </w:rPr>
+        <w:t>PROCESS</w:t>
+      </w:r>
+    </w:p>
+    <w:p>
+      <w:pPr>
+        <w:rPr>
+          <w:lang w:val="el-GR"/>
+        </w:rPr>
+      </w:pPr>
+      <w:r>
+        <w:t>To</w:t>
+      </w:r>
+      <w:r>
+        <w:rPr>
+          <w:lang w:val="el-GR"/>
+        </w:rPr>
+        <w:t xml:space="preserve"> </w:t>
+      </w:r>
+      <w:r>
+        <w:rPr>
+          <w:lang w:val="el-GR"/>
+        </w:rPr>
+        <w:t xml:space="preserve">συγκεκριμένο </w:t>
+      </w:r>
+      <w:r>
+        <w:rPr>
+          <w:lang w:val="en-GB"/>
+        </w:rPr>
+        <w:t>process</w:t>
+      </w:r>
+      <w:r>
+        <w:rPr>
+          <w:lang w:val="el-GR"/>
+        </w:rPr>
+        <w:t xml:space="preserve"> </w:t>
+      </w:r>
+      <w:r>
+        <w:rPr>
+          <w:lang w:val="el-GR"/>
+        </w:rPr>
+        <w:t>έχει το πόστο του να συλλέγει τα δεδομένα από τους αισθητήρες και να τους αποθηκεύει σε πίνακες.</w:t>
+      </w:r>
+      <w:r>
+        <w:rPr>
+          <w:lang w:val="el-GR"/>
+        </w:rPr>
+        <w:t xml:space="preserve"> </w:t>
+      </w:r>
+      <w:r>
+        <w:rPr>
+          <w:lang w:val="el-GR"/>
+        </w:rPr>
+        <w:t xml:space="preserve">Έχοντας αυτά τα δεδομένα, ελέγχει τα </w:t>
+      </w:r>
+      <w:r>
+        <w:rPr>
+          <w:lang w:val="en-GB"/>
+        </w:rPr>
+        <w:t>HTTP</w:t>
+      </w:r>
+      <w:r>
+        <w:rPr>
+          <w:lang w:val="el-GR"/>
+        </w:rPr>
+        <w:t xml:space="preserve"> </w:t>
+      </w:r>
+      <w:r>
+        <w:rPr>
+          <w:lang w:val="en-GB"/>
+        </w:rPr>
+        <w:t>R</w:t>
+      </w:r>
+      <w:r>
+        <w:rPr>
+          <w:lang w:val="en-GB"/>
+        </w:rPr>
+        <w:t>equests</w:t>
+      </w:r>
+      <w:r>
+        <w:rPr>
+          <w:lang w:val="el-GR"/>
+        </w:rPr>
+        <w:t xml:space="preserve"> ανάλογα και μπορεί να παράγει δυναμικά ιστοσελίδες, οι οποίες μπορούν να προβάλλουν τα δεδομένα.</w:t>
+      </w:r>
+      <w:r>
+        <w:rPr>
+          <w:lang w:val="el-GR"/>
+        </w:rPr>
+        <w:t xml:space="preserve"> </w:t>
+      </w:r>
+    </w:p>
+    <w:p>
+      <w:pPr>
+        <w:rPr>
+          <w:lang w:val="el-GR"/>
+        </w:rPr>
+      </w:pPr>
+    </w:p>
+    <w:p>
+      <w:pPr>
+        <w:pStyle w:val="Heading4"/>
+        <w:rPr>
+          <w:lang w:val="en-GB"/>
+        </w:rPr>
+      </w:pPr>
+      <w:r>
+        <w:rPr>
+          <w:lang w:val="en-GB"/>
+        </w:rPr>
+        <w:lastRenderedPageBreak/>
+        <w:t xml:space="preserve">WEBSERVER_NOGUI_PROCESS </w:t>
+      </w:r>
+    </w:p>
+    <w:p>
+      <w:pPr>
+        <w:rPr>
+          <w:lang w:val="el-GR"/>
+        </w:rPr>
+      </w:pPr>
+      <w:r>
+        <w:rPr>
+          <w:lang w:val="el-GR"/>
+        </w:rPr>
+        <w:t>Αυτό</w:t>
+      </w:r>
+      <w:r>
+        <w:rPr>
+          <w:lang w:val="el-GR"/>
+        </w:rPr>
+        <w:t xml:space="preserve"> </w:t>
+      </w:r>
+      <w:r>
+        <w:rPr>
+          <w:lang w:val="el-GR"/>
+        </w:rPr>
+        <w:t>το</w:t>
+      </w:r>
+      <w:r>
+        <w:rPr>
+          <w:lang w:val="el-GR"/>
+        </w:rPr>
+        <w:t xml:space="preserve"> </w:t>
+      </w:r>
+      <w:r>
+        <w:rPr>
+          <w:lang w:val="en-GB"/>
+        </w:rPr>
+        <w:t>process</w:t>
+      </w:r>
+      <w:r>
+        <w:rPr>
+          <w:lang w:val="el-GR"/>
+        </w:rPr>
+        <w:t>/</w:t>
+      </w:r>
+      <w:r>
+        <w:rPr>
+          <w:lang w:val="en-GB"/>
+        </w:rPr>
+        <w:t>thread</w:t>
+      </w:r>
+      <w:r>
+        <w:rPr>
+          <w:lang w:val="el-GR"/>
+        </w:rPr>
+        <w:t xml:space="preserve"> </w:t>
+      </w:r>
+      <w:r>
+        <w:rPr>
+          <w:lang w:val="el-GR"/>
+        </w:rPr>
+        <w:t xml:space="preserve">είναι υπεύθυνο στο να στήσει τον </w:t>
+      </w:r>
+      <w:r>
+        <w:rPr>
+          <w:lang w:val="en-GB"/>
+        </w:rPr>
+        <w:t>server</w:t>
+      </w:r>
+      <w:r>
+        <w:rPr>
+          <w:lang w:val="el-GR"/>
+        </w:rPr>
+        <w:t xml:space="preserve"> </w:t>
+      </w:r>
+      <w:r>
+        <w:rPr>
+          <w:lang w:val="el-GR"/>
+        </w:rPr>
+        <w:t xml:space="preserve">και να τον βάλει να «ακούει» στα αντίστοιχα </w:t>
+      </w:r>
+      <w:r>
+        <w:rPr>
+          <w:lang w:val="en-GB"/>
+        </w:rPr>
+        <w:t>HTTP</w:t>
+      </w:r>
+      <w:r>
+        <w:rPr>
+          <w:lang w:val="el-GR"/>
+        </w:rPr>
+        <w:t xml:space="preserve"> </w:t>
+      </w:r>
+      <w:r>
+        <w:rPr>
+          <w:lang w:val="en-GB"/>
+        </w:rPr>
+        <w:t>Requests</w:t>
+      </w:r>
+      <w:r>
+        <w:rPr>
+          <w:lang w:val="el-GR"/>
+        </w:rPr>
+        <w:t>.</w:t>
+      </w:r>
+      <w:r>
+        <w:rPr>
+          <w:lang w:val="el-GR"/>
+        </w:rPr>
+        <w:t xml:space="preserve"> Όταν έρθει ένα </w:t>
+      </w:r>
+      <w:r>
+        <w:rPr>
+          <w:lang w:val="en-GB"/>
+        </w:rPr>
+        <w:t>Request</w:t>
+      </w:r>
+      <w:r>
+        <w:rPr>
+          <w:lang w:val="el-GR"/>
+        </w:rPr>
+        <w:t xml:space="preserve">, </w:t>
+      </w:r>
+      <w:r>
+        <w:rPr>
+          <w:lang w:val="el-GR"/>
+        </w:rPr>
+        <w:t xml:space="preserve">καλείται η συνάρτηση </w:t>
+      </w:r>
+      <w:r>
+        <w:rPr>
+          <w:lang w:val="en-GB"/>
+        </w:rPr>
+        <w:t>httpd</w:t>
+      </w:r>
+      <w:r>
+        <w:rPr>
+          <w:lang w:val="el-GR"/>
+        </w:rPr>
+        <w:t>_</w:t>
+      </w:r>
+      <w:r>
+        <w:rPr>
+          <w:lang w:val="en-GB"/>
+        </w:rPr>
+        <w:t>appcall</w:t>
+      </w:r>
+      <w:r>
+        <w:rPr>
+          <w:lang w:val="el-GR"/>
+        </w:rPr>
+        <w:t xml:space="preserve"> </w:t>
+      </w:r>
+      <w:r>
+        <w:rPr>
+          <w:lang w:val="el-GR"/>
+        </w:rPr>
+        <w:t xml:space="preserve">για να χειριστεί ανάλογα το </w:t>
+      </w:r>
+      <w:r>
+        <w:rPr>
+          <w:lang w:val="en-GB"/>
+        </w:rPr>
+        <w:t>request</w:t>
+      </w:r>
+      <w:r>
+        <w:rPr>
+          <w:lang w:val="el-GR"/>
+        </w:rPr>
+        <w:t>.</w:t>
+      </w:r>
+      <w:r>
+        <w:rPr>
+          <w:lang w:val="el-GR"/>
+        </w:rPr>
+        <w:t xml:space="preserve"> </w:t>
+      </w:r>
+      <w:r>
+        <w:rPr>
+          <w:lang w:val="el-GR"/>
+        </w:rPr>
+        <w:t xml:space="preserve">Επίσης, καλείται και η </w:t>
+      </w:r>
+      <w:r>
+        <w:rPr>
+          <w:lang w:val="el-GR"/>
+        </w:rPr>
+        <w:t>“</w:t>
+      </w:r>
+      <w:r>
+        <w:rPr>
+          <w:lang w:val="en-GB"/>
+        </w:rPr>
+        <w:t>httpd</w:t>
+      </w:r>
+      <w:r>
+        <w:rPr>
+          <w:lang w:val="el-GR"/>
+        </w:rPr>
+        <w:t>_</w:t>
+      </w:r>
+      <w:r>
+        <w:rPr>
+          <w:lang w:val="en-GB"/>
+        </w:rPr>
+        <w:t>simple</w:t>
+      </w:r>
+      <w:r>
+        <w:rPr>
+          <w:lang w:val="el-GR"/>
+        </w:rPr>
+        <w:t>_</w:t>
+      </w:r>
+      <w:r>
+        <w:rPr>
+          <w:lang w:val="en-GB"/>
+        </w:rPr>
+        <w:t>get</w:t>
+      </w:r>
+      <w:r>
+        <w:rPr>
+          <w:lang w:val="el-GR"/>
+        </w:rPr>
+        <w:t>_</w:t>
+      </w:r>
+      <w:r>
+        <w:rPr>
+          <w:lang w:val="en-GB"/>
+        </w:rPr>
+        <w:t>script</w:t>
+      </w:r>
+      <w:r>
+        <w:rPr>
+          <w:lang w:val="el-GR"/>
+        </w:rPr>
+        <w:t xml:space="preserve">” </w:t>
+      </w:r>
+      <w:r>
+        <w:rPr>
+          <w:lang w:val="el-GR"/>
+        </w:rPr>
+        <w:t xml:space="preserve">η οποία καθορίζει το ποιο </w:t>
+      </w:r>
+      <w:r>
+        <w:rPr>
+          <w:lang w:val="en-GB"/>
+        </w:rPr>
+        <w:t>script</w:t>
+      </w:r>
+      <w:r>
+        <w:rPr>
+          <w:lang w:val="el-GR"/>
+        </w:rPr>
+        <w:t xml:space="preserve"> </w:t>
+      </w:r>
+      <w:r>
+        <w:rPr>
+          <w:lang w:val="el-GR"/>
+        </w:rPr>
+        <w:t>θα εκτελεστεί</w:t>
+      </w:r>
+      <w:r>
+        <w:rPr>
+          <w:lang w:val="el-GR"/>
+        </w:rPr>
+        <w:t>, βάσει του συνδέσμου που έχει γράψει ο χρήστης.</w:t>
+      </w:r>
+      <w:r>
+        <w:rPr>
+          <w:lang w:val="el-GR"/>
+        </w:rPr>
+        <w:t xml:space="preserve"> Όπως μπορεί να διαπιστωθεί, πιο συχνά καλείται το </w:t>
+      </w:r>
+      <w:r>
+        <w:rPr>
+          <w:lang w:val="en-GB"/>
+        </w:rPr>
+        <w:t>script</w:t>
+      </w:r>
+      <w:r>
+        <w:rPr>
+          <w:lang w:val="el-GR"/>
+        </w:rPr>
+        <w:t xml:space="preserve"> “</w:t>
+      </w:r>
+      <w:r>
+        <w:rPr>
+          <w:lang w:val="en-GB"/>
+        </w:rPr>
+        <w:t>send</w:t>
+      </w:r>
+      <w:r>
+        <w:rPr>
+          <w:lang w:val="el-GR"/>
+        </w:rPr>
+        <w:t xml:space="preserve"> </w:t>
+      </w:r>
+      <w:r>
+        <w:rPr>
+          <w:lang w:val="en-GB"/>
+        </w:rPr>
+        <w:t>values</w:t>
+      </w:r>
+      <w:r>
+        <w:rPr>
+          <w:lang w:val="el-GR"/>
+        </w:rPr>
+        <w:t>”.</w:t>
+      </w:r>
+    </w:p>
+    <w:p>
+      <w:pPr>
+        <w:rPr>
+          <w:lang w:val="el-GR"/>
+        </w:rPr>
+      </w:pPr>
+    </w:p>
+    <w:p>
+      <w:pPr>
+        <w:rPr>
+          <w:lang w:val="el-GR"/>
+        </w:rPr>
+      </w:pPr>
     </w:p>
     <w:sectPr>
       <w:pgSz w:w="12240" w:h="15840"/>
@@ -2186,7 +2696,6 @@
     <w:next w:val="Normal"/>
     <w:link w:val="Heading5Char"/>
     <w:uiPriority w:val="9"/>
-    <w:semiHidden/>
     <w:unhideWhenUsed/>
     <w:qFormat/>
     <w:rsid w:val="00FE5CF9"/>
@@ -2391,7 +2900,6 @@
     <w:basedOn w:val="DefaultParagraphFont"/>
     <w:link w:val="Heading5"/>
     <w:uiPriority w:val="9"/>
-    <w:semiHidden/>
     <w:rsid w:val="00FE5CF9"/>
     <w:rPr>
       <w:rFonts w:asciiTheme="majorHAnsi" w:eastAsiaTheme="majorEastAsia" w:hAnsiTheme="majorHAnsi" w:cstheme="majorBidi"/>

</xml_diff>

<commit_message>
wait... is that it? really?
</commit_message>
<xml_diff>
--- a/exercise 3/p19204.docx
+++ b/exercise 3/p19204.docx
@@ -1280,13 +1280,84 @@
         </w:rPr>
         <w:t>.</w:t>
       </w:r>
-    </w:p>
-    <w:p>
-      <w:pPr>
-        <w:rPr>
-          <w:lang w:val="el-GR"/>
-        </w:rPr>
-      </w:pPr>
+      <w:r>
+        <w:rPr>
+          <w:lang w:val="el-GR"/>
+        </w:rPr>
+        <w:t xml:space="preserve"> </w:t>
+      </w:r>
+      <w:r>
+        <w:rPr>
+          <w:lang w:val="el-GR"/>
+        </w:rPr>
+        <w:t xml:space="preserve">Όπως φαίνεται παρακάτω, η υλοποίησή μας έχει 7 κόμβους, οι οποίοι έχουν βάθος 3 </w:t>
+      </w:r>
+      <w:r>
+        <w:rPr>
+          <w:lang w:val="en-GB"/>
+        </w:rPr>
+        <w:t>hops</w:t>
+      </w:r>
+      <w:r>
+        <w:rPr>
+          <w:lang w:val="el-GR"/>
+        </w:rPr>
+        <w:t xml:space="preserve"> </w:t>
+      </w:r>
+      <w:r>
+        <w:rPr>
+          <w:lang w:val="el-GR"/>
+        </w:rPr>
+        <w:t>με τον τρόπο που έχουν τοποθετηθεί.</w:t>
+      </w:r>
+    </w:p>
+    <w:p>
+      <w:pPr>
+        <w:jc w:val="center"/>
+        <w:rPr>
+          <w:lang w:val="el-GR"/>
+        </w:rPr>
+      </w:pPr>
+      <w:r>
+        <w:rPr>
+          <w:lang w:val="el-GR"/>
+        </w:rPr>
+        <w:drawing>
+          <wp:inline distT="0" distB="0" distL="0" distR="0" wp14:anchorId="0D10B7FB" wp14:editId="711618E2">
+            <wp:extent cx="4138246" cy="3478602"/>
+            <wp:effectExtent l="0" t="0" r="0" b="7620"/>
+            <wp:docPr id="1662599182" name="Picture 1" descr="Graphical user interface&#10;&#10;Description automatically generated"/>
+            <wp:cNvGraphicFramePr>
+              <a:graphicFrameLocks xmlns:a="http://schemas.openxmlformats.org/drawingml/2006/main" noChangeAspect="1"/>
+            </wp:cNvGraphicFramePr>
+            <a:graphic xmlns:a="http://schemas.openxmlformats.org/drawingml/2006/main">
+              <a:graphicData uri="http://schemas.openxmlformats.org/drawingml/2006/picture">
+                <pic:pic xmlns:pic="http://schemas.openxmlformats.org/drawingml/2006/picture">
+                  <pic:nvPicPr>
+                    <pic:cNvPr id="1662599182" name="Picture 1" descr="Graphical user interface&#10;&#10;Description automatically generated"/>
+                    <pic:cNvPicPr/>
+                  </pic:nvPicPr>
+                  <pic:blipFill>
+                    <a:blip r:embed="rId6"/>
+                    <a:stretch>
+                      <a:fillRect/>
+                    </a:stretch>
+                  </pic:blipFill>
+                  <pic:spPr>
+                    <a:xfrm>
+                      <a:off x="0" y="0"/>
+                      <a:ext cx="4145554" cy="3484745"/>
+                    </a:xfrm>
+                    <a:prstGeom prst="rect">
+                      <a:avLst/>
+                    </a:prstGeom>
+                  </pic:spPr>
+                </pic:pic>
+              </a:graphicData>
+            </a:graphic>
+          </wp:inline>
+        </w:drawing>
+      </w:r>
     </w:p>
     <w:p>
       <w:pPr>
@@ -1388,7 +1459,14 @@
         <w:rPr>
           <w:lang w:val="el-GR"/>
         </w:rPr>
-        <w:t xml:space="preserve">στην προσομοίωσή μας, οι οποίοι θα έχουν κάποιους αισθητήρες πάνω τους. </w:t>
+        <w:t xml:space="preserve">στην προσομοίωσή μας, οι οποίοι θα έχουν </w:t>
+      </w:r>
+      <w:r>
+        <w:rPr>
+          <w:lang w:val="el-GR"/>
+        </w:rPr>
+        <w:lastRenderedPageBreak/>
+        <w:t xml:space="preserve">κάποιους αισθητήρες πάνω τους. </w:t>
       </w:r>
       <w:r>
         <w:rPr>
@@ -1713,7 +1791,725 @@
         <w:rPr>
           <w:lang w:val="en-GB"/>
         </w:rPr>
+        <w:t>WEBSERVER</w:t>
+      </w:r>
+      <w:r>
+        <w:rPr>
+          <w:lang w:val="el-GR"/>
+        </w:rPr>
+        <w:t>_</w:t>
+      </w:r>
+      <w:r>
+        <w:rPr>
+          <w:lang w:val="en-GB"/>
+        </w:rPr>
+        <w:t>NOGUI</w:t>
+      </w:r>
+      <w:r>
+        <w:rPr>
+          <w:lang w:val="el-GR"/>
+        </w:rPr>
+        <w:t>_</w:t>
+      </w:r>
+      <w:r>
+        <w:rPr>
+          <w:lang w:val="en-GB"/>
+        </w:rPr>
+        <w:t>PROCESS</w:t>
+      </w:r>
+      <w:r>
+        <w:rPr>
+          <w:lang w:val="el-GR"/>
+        </w:rPr>
+        <w:t xml:space="preserve"> </w:t>
+      </w:r>
+    </w:p>
+    <w:p>
+      <w:pPr>
+        <w:rPr>
+          <w:lang w:val="el-GR"/>
+        </w:rPr>
+      </w:pPr>
+      <w:r>
+        <w:rPr>
+          <w:lang w:val="el-GR"/>
+        </w:rPr>
+        <w:t>Αυτό</w:t>
+      </w:r>
+      <w:r>
+        <w:rPr>
+          <w:lang w:val="el-GR"/>
+        </w:rPr>
+        <w:t xml:space="preserve"> </w:t>
+      </w:r>
+      <w:r>
+        <w:rPr>
+          <w:lang w:val="el-GR"/>
+        </w:rPr>
+        <w:t>το</w:t>
+      </w:r>
+      <w:r>
+        <w:rPr>
+          <w:lang w:val="el-GR"/>
+        </w:rPr>
+        <w:t xml:space="preserve"> </w:t>
+      </w:r>
+      <w:r>
+        <w:rPr>
+          <w:lang w:val="en-GB"/>
+        </w:rPr>
+        <w:t>process</w:t>
+      </w:r>
+      <w:r>
+        <w:rPr>
+          <w:lang w:val="el-GR"/>
+        </w:rPr>
+        <w:t>/</w:t>
+      </w:r>
+      <w:r>
+        <w:rPr>
+          <w:lang w:val="en-GB"/>
+        </w:rPr>
+        <w:t>thread</w:t>
+      </w:r>
+      <w:r>
+        <w:rPr>
+          <w:lang w:val="el-GR"/>
+        </w:rPr>
+        <w:t xml:space="preserve"> </w:t>
+      </w:r>
+      <w:r>
+        <w:rPr>
+          <w:lang w:val="el-GR"/>
+        </w:rPr>
+        <w:t xml:space="preserve">είναι υπεύθυνο στο να στήσει τον </w:t>
+      </w:r>
+      <w:r>
+        <w:rPr>
+          <w:lang w:val="en-GB"/>
+        </w:rPr>
+        <w:t>server</w:t>
+      </w:r>
+      <w:r>
+        <w:rPr>
+          <w:lang w:val="el-GR"/>
+        </w:rPr>
+        <w:t xml:space="preserve"> </w:t>
+      </w:r>
+      <w:r>
+        <w:rPr>
+          <w:lang w:val="el-GR"/>
+        </w:rPr>
+        <w:t xml:space="preserve">και να τον βάλει να «ακούει» στα αντίστοιχα </w:t>
+      </w:r>
+      <w:r>
+        <w:rPr>
+          <w:lang w:val="en-GB"/>
+        </w:rPr>
+        <w:t>HTTP</w:t>
+      </w:r>
+      <w:r>
+        <w:rPr>
+          <w:lang w:val="el-GR"/>
+        </w:rPr>
+        <w:t xml:space="preserve"> </w:t>
+      </w:r>
+      <w:r>
+        <w:rPr>
+          <w:lang w:val="en-GB"/>
+        </w:rPr>
+        <w:t>Requests</w:t>
+      </w:r>
+      <w:r>
+        <w:rPr>
+          <w:lang w:val="el-GR"/>
+        </w:rPr>
+        <w:t>.</w:t>
+      </w:r>
+      <w:r>
+        <w:rPr>
+          <w:lang w:val="el-GR"/>
+        </w:rPr>
+        <w:t xml:space="preserve"> Όταν έρθει ένα </w:t>
+      </w:r>
+      <w:r>
+        <w:rPr>
+          <w:lang w:val="en-GB"/>
+        </w:rPr>
+        <w:t>Request</w:t>
+      </w:r>
+      <w:r>
+        <w:rPr>
+          <w:lang w:val="el-GR"/>
+        </w:rPr>
+        <w:t xml:space="preserve">, </w:t>
+      </w:r>
+      <w:r>
+        <w:rPr>
+          <w:lang w:val="el-GR"/>
+        </w:rPr>
+        <w:t xml:space="preserve">καλείται η συνάρτηση </w:t>
+      </w:r>
+      <w:r>
+        <w:rPr>
+          <w:lang w:val="en-GB"/>
+        </w:rPr>
+        <w:t>httpd</w:t>
+      </w:r>
+      <w:r>
+        <w:rPr>
+          <w:lang w:val="el-GR"/>
+        </w:rPr>
+        <w:t>_</w:t>
+      </w:r>
+      <w:r>
+        <w:rPr>
+          <w:lang w:val="en-GB"/>
+        </w:rPr>
+        <w:t>appcall</w:t>
+      </w:r>
+      <w:r>
+        <w:rPr>
+          <w:lang w:val="el-GR"/>
+        </w:rPr>
+        <w:t xml:space="preserve"> </w:t>
+      </w:r>
+      <w:r>
+        <w:rPr>
+          <w:lang w:val="el-GR"/>
+        </w:rPr>
+        <w:t xml:space="preserve">για να χειριστεί ανάλογα το </w:t>
+      </w:r>
+      <w:r>
+        <w:rPr>
+          <w:lang w:val="en-GB"/>
+        </w:rPr>
+        <w:t>request</w:t>
+      </w:r>
+      <w:r>
+        <w:rPr>
+          <w:lang w:val="el-GR"/>
+        </w:rPr>
+        <w:t>.</w:t>
+      </w:r>
+      <w:r>
+        <w:rPr>
+          <w:lang w:val="el-GR"/>
+        </w:rPr>
+        <w:t xml:space="preserve"> </w:t>
+      </w:r>
+      <w:r>
+        <w:rPr>
+          <w:lang w:val="el-GR"/>
+        </w:rPr>
+        <w:t xml:space="preserve">Επίσης, καλείται και η </w:t>
+      </w:r>
+      <w:r>
+        <w:rPr>
+          <w:lang w:val="el-GR"/>
+        </w:rPr>
+        <w:t>“</w:t>
+      </w:r>
+      <w:r>
+        <w:rPr>
+          <w:lang w:val="en-GB"/>
+        </w:rPr>
+        <w:t>httpd</w:t>
+      </w:r>
+      <w:r>
+        <w:rPr>
+          <w:lang w:val="el-GR"/>
+        </w:rPr>
+        <w:t>_</w:t>
+      </w:r>
+      <w:r>
+        <w:rPr>
+          <w:lang w:val="en-GB"/>
+        </w:rPr>
+        <w:t>simple</w:t>
+      </w:r>
+      <w:r>
+        <w:rPr>
+          <w:lang w:val="el-GR"/>
+        </w:rPr>
+        <w:t>_</w:t>
+      </w:r>
+      <w:r>
+        <w:rPr>
+          <w:lang w:val="en-GB"/>
+        </w:rPr>
+        <w:t>get</w:t>
+      </w:r>
+      <w:r>
+        <w:rPr>
+          <w:lang w:val="el-GR"/>
+        </w:rPr>
+        <w:t>_</w:t>
+      </w:r>
+      <w:r>
+        <w:rPr>
+          <w:lang w:val="en-GB"/>
+        </w:rPr>
+        <w:t>script</w:t>
+      </w:r>
+      <w:r>
+        <w:rPr>
+          <w:lang w:val="el-GR"/>
+        </w:rPr>
+        <w:t xml:space="preserve">” </w:t>
+      </w:r>
+      <w:r>
+        <w:rPr>
+          <w:lang w:val="el-GR"/>
+        </w:rPr>
+        <w:t xml:space="preserve">η οποία καθορίζει το ποιο </w:t>
+      </w:r>
+      <w:r>
+        <w:rPr>
+          <w:lang w:val="en-GB"/>
+        </w:rPr>
+        <w:t>script</w:t>
+      </w:r>
+      <w:r>
+        <w:rPr>
+          <w:lang w:val="el-GR"/>
+        </w:rPr>
+        <w:t xml:space="preserve"> </w:t>
+      </w:r>
+      <w:r>
+        <w:rPr>
+          <w:lang w:val="el-GR"/>
+        </w:rPr>
+        <w:t>θα εκτελεστεί</w:t>
+      </w:r>
+      <w:r>
+        <w:rPr>
+          <w:lang w:val="el-GR"/>
+        </w:rPr>
+        <w:t>, βάσει του συνδέσμου που έχει γράψει ο χρήστης.</w:t>
+      </w:r>
+      <w:r>
+        <w:rPr>
+          <w:lang w:val="el-GR"/>
+        </w:rPr>
+        <w:t xml:space="preserve"> Όπως μπορεί να διαπιστωθεί, πιο συχνά καλείται το </w:t>
+      </w:r>
+      <w:r>
+        <w:rPr>
+          <w:lang w:val="en-GB"/>
+        </w:rPr>
+        <w:t>script</w:t>
+      </w:r>
+      <w:r>
+        <w:rPr>
+          <w:lang w:val="el-GR"/>
+        </w:rPr>
+        <w:t xml:space="preserve"> “</w:t>
+      </w:r>
+      <w:r>
+        <w:rPr>
+          <w:lang w:val="en-GB"/>
+        </w:rPr>
+        <w:t>send</w:t>
+      </w:r>
+      <w:r>
+        <w:rPr>
+          <w:lang w:val="el-GR"/>
+        </w:rPr>
+        <w:t xml:space="preserve"> </w:t>
+      </w:r>
+      <w:r>
+        <w:rPr>
+          <w:lang w:val="en-GB"/>
+        </w:rPr>
+        <w:t>values</w:t>
+      </w:r>
+      <w:r>
+        <w:rPr>
+          <w:lang w:val="el-GR"/>
+        </w:rPr>
+        <w:t>”.</w:t>
+      </w:r>
+    </w:p>
+    <w:p>
+      <w:pPr>
+        <w:rPr>
+          <w:lang w:val="el-GR"/>
+        </w:rPr>
+      </w:pPr>
+    </w:p>
+    <w:p>
+      <w:pPr>
+        <w:pStyle w:val="Heading4"/>
+        <w:rPr>
+          <w:lang w:val="el-GR"/>
+        </w:rPr>
+      </w:pPr>
+      <w:r>
+        <w:rPr>
+          <w:lang w:val="el-GR"/>
+        </w:rPr>
+        <w:t xml:space="preserve">ΣΥΝΑΡΤΗΣΗ </w:t>
+      </w:r>
+      <w:r>
+        <w:rPr>
+          <w:lang w:val="en-GB"/>
+        </w:rPr>
+        <w:t>SEND</w:t>
+      </w:r>
+      <w:r>
+        <w:rPr>
+          <w:lang w:val="el-GR"/>
+        </w:rPr>
+        <w:t>_</w:t>
+      </w:r>
+      <w:r>
+        <w:rPr>
+          <w:lang w:val="en-GB"/>
+        </w:rPr>
+        <w:t>VALUES</w:t>
+      </w:r>
+    </w:p>
+    <w:p>
+      <w:pPr>
+        <w:rPr>
+          <w:lang w:val="el-GR"/>
+        </w:rPr>
+      </w:pPr>
+      <w:r>
+        <w:rPr>
+          <w:lang w:val="el-GR"/>
+        </w:rPr>
+        <w:t xml:space="preserve">Η συνάρτηση αυτή διαβάζει το </w:t>
+      </w:r>
+      <w:r>
+        <w:t>URL</w:t>
+      </w:r>
+      <w:r>
+        <w:rPr>
+          <w:lang w:val="el-GR"/>
+        </w:rPr>
+        <w:t xml:space="preserve"> </w:t>
+      </w:r>
+      <w:r>
+        <w:rPr>
+          <w:lang w:val="el-GR"/>
+        </w:rPr>
+        <w:t>και προβάλλει ανάλογα τα δεδομένα.</w:t>
+      </w:r>
+      <w:r>
+        <w:rPr>
+          <w:lang w:val="el-GR"/>
+        </w:rPr>
+        <w:t xml:space="preserve"> Π.χ., αν δεν υπάρχει κάτι στο </w:t>
+      </w:r>
+      <w:r>
+        <w:t>URL</w:t>
+      </w:r>
+      <w:r>
+        <w:rPr>
+          <w:lang w:val="el-GR"/>
+        </w:rPr>
+        <w:t xml:space="preserve">, </w:t>
+      </w:r>
+      <w:r>
+        <w:rPr>
+          <w:lang w:val="el-GR"/>
+        </w:rPr>
+        <w:t>προβάλλει τις τιμές των αισθητήρων.</w:t>
+      </w:r>
+      <w:r>
+        <w:rPr>
+          <w:lang w:val="el-GR"/>
+        </w:rPr>
+        <w:t xml:space="preserve"> Αν στο </w:t>
+      </w:r>
+      <w:r>
+        <w:t>URL</w:t>
+      </w:r>
+      <w:r>
+        <w:rPr>
+          <w:lang w:val="el-GR"/>
+        </w:rPr>
+        <w:t xml:space="preserve"> </w:t>
+      </w:r>
+      <w:r>
+        <w:rPr>
+          <w:lang w:val="el-GR"/>
+        </w:rPr>
+        <w:t xml:space="preserve">βάλουμε </w:t>
+      </w:r>
+      <w:r>
+        <w:rPr>
+          <w:lang w:val="el-GR"/>
+        </w:rPr>
+        <w:t xml:space="preserve">/0 </w:t>
+      </w:r>
+      <w:r>
+        <w:rPr>
+          <w:lang w:val="el-GR"/>
+        </w:rPr>
+        <w:t xml:space="preserve">ή </w:t>
+      </w:r>
+      <w:r>
+        <w:rPr>
+          <w:lang w:val="el-GR"/>
+        </w:rPr>
+        <w:t>/1</w:t>
+      </w:r>
+      <w:r>
+        <w:rPr>
+          <w:lang w:val="el-GR"/>
+        </w:rPr>
+        <w:t xml:space="preserve">, θα ανάψουν ή θα σβήσουν αντίστοιχα τα φώτα </w:t>
+      </w:r>
+      <w:r>
+        <w:t>LED</w:t>
+      </w:r>
+      <w:r>
+        <w:rPr>
+          <w:lang w:val="el-GR"/>
+        </w:rPr>
+        <w:t xml:space="preserve"> </w:t>
+      </w:r>
+      <w:r>
+        <w:rPr>
+          <w:lang w:val="el-GR"/>
+        </w:rPr>
+        <w:t>του κόμβου.</w:t>
+      </w:r>
+      <w:r>
+        <w:rPr>
+          <w:lang w:val="el-GR"/>
+        </w:rPr>
+        <w:t xml:space="preserve"> Υπάρχουν, επίσης, τα </w:t>
+      </w:r>
+      <w:r>
+        <w:t>URL</w:t>
+      </w:r>
+      <w:r>
+        <w:rPr>
+          <w:lang w:val="el-GR"/>
+        </w:rPr>
+        <w:t xml:space="preserve"> </w:t>
+      </w:r>
+      <w:r>
+        <w:rPr>
+          <w:lang w:val="el-GR"/>
+        </w:rPr>
+        <w:t>/</w:t>
+      </w:r>
+      <w:r>
+        <w:t>t</w:t>
+      </w:r>
+      <w:r>
+        <w:rPr>
+          <w:lang w:val="el-GR"/>
+        </w:rPr>
+        <w:t xml:space="preserve"> </w:t>
+      </w:r>
+      <w:r>
+        <w:rPr>
+          <w:lang w:val="el-GR"/>
+        </w:rPr>
+        <w:t>και /</w:t>
+      </w:r>
+      <w:r>
+        <w:t>l</w:t>
+      </w:r>
+      <w:r>
+        <w:rPr>
+          <w:lang w:val="el-GR"/>
+        </w:rPr>
+        <w:t>, τα οποία προβάλλουν</w:t>
+      </w:r>
+      <w:r>
+        <w:rPr>
+          <w:lang w:val="el-GR"/>
+        </w:rPr>
+        <w:t xml:space="preserve"> σε γραφήματα</w:t>
+      </w:r>
+      <w:r>
+        <w:rPr>
+          <w:lang w:val="el-GR"/>
+        </w:rPr>
+        <w:t xml:space="preserve"> τις τιμές θερμοκρασίας και φωτός αντίστοιχα.</w:t>
+      </w:r>
+    </w:p>
+    <w:p>
+      <w:pPr>
+        <w:rPr>
+          <w:lang w:val="el-GR"/>
+        </w:rPr>
+      </w:pPr>
+    </w:p>
+    <w:p>
+      <w:pPr>
+        <w:rPr>
+          <w:lang w:val="el-GR"/>
+        </w:rPr>
+      </w:pPr>
+    </w:p>
+    <w:p>
+      <w:pPr>
+        <w:pStyle w:val="Heading2"/>
+        <w:rPr>
+          <w:lang w:val="el-GR"/>
+        </w:rPr>
+      </w:pPr>
+      <w:r>
+        <w:rPr>
+          <w:lang w:val="el-GR"/>
+        </w:rPr>
+        <w:t>Ερώτημα 3</w:t>
+      </w:r>
+    </w:p>
+    <w:p>
+      <w:pPr>
+        <w:rPr>
+          <w:lang w:val="el-GR"/>
+        </w:rPr>
+      </w:pPr>
+    </w:p>
+    <w:p>
+      <w:pPr>
+        <w:pStyle w:val="Heading4"/>
+        <w:rPr>
+          <w:lang w:val="el-GR"/>
+        </w:rPr>
+      </w:pPr>
+      <w:r>
         <w:lastRenderedPageBreak/>
+        <w:t>BORDER</w:t>
+      </w:r>
+      <w:r>
+        <w:rPr>
+          <w:lang w:val="el-GR"/>
+        </w:rPr>
+        <w:t>_</w:t>
+      </w:r>
+      <w:r>
+        <w:t>ROUTER</w:t>
+      </w:r>
+      <w:r>
+        <w:rPr>
+          <w:lang w:val="el-GR"/>
+        </w:rPr>
+        <w:t>_</w:t>
+      </w:r>
+      <w:r>
+        <w:t>PROCESS</w:t>
+      </w:r>
+    </w:p>
+    <w:p>
+      <w:pPr>
+        <w:rPr>
+          <w:lang w:val="el-GR"/>
+        </w:rPr>
+      </w:pPr>
+      <w:r>
+        <w:rPr>
+          <w:lang w:val="el-GR"/>
+        </w:rPr>
+        <w:t xml:space="preserve">Αυτό το </w:t>
+      </w:r>
+      <w:r>
+        <w:t>process</w:t>
+      </w:r>
+      <w:r>
+        <w:rPr>
+          <w:lang w:val="el-GR"/>
+        </w:rPr>
+        <w:t xml:space="preserve"> </w:t>
+      </w:r>
+      <w:r>
+        <w:rPr>
+          <w:lang w:val="el-GR"/>
+        </w:rPr>
+        <w:t xml:space="preserve">είναι το κύριο ενός </w:t>
+      </w:r>
+      <w:r>
+        <w:t>router</w:t>
+      </w:r>
+      <w:r>
+        <w:rPr>
+          <w:lang w:val="el-GR"/>
+        </w:rPr>
+        <w:t>.</w:t>
+      </w:r>
+      <w:r>
+        <w:rPr>
+          <w:lang w:val="el-GR"/>
+        </w:rPr>
+        <w:t xml:space="preserve"> </w:t>
+      </w:r>
+      <w:r>
+        <w:rPr>
+          <w:lang w:val="el-GR"/>
+        </w:rPr>
+        <w:t xml:space="preserve">Αρχικοποιούνται τα κατάλληλα «εξαρτήματά» του, ενώ ύστερα φτιάχνεται και το πρωτόκολλο </w:t>
+      </w:r>
+      <w:r>
+        <w:t>RPL</w:t>
+      </w:r>
+      <w:r>
+        <w:rPr>
+          <w:lang w:val="el-GR"/>
+        </w:rPr>
+        <w:t xml:space="preserve"> </w:t>
+      </w:r>
+      <w:r>
+        <w:t>root</w:t>
+      </w:r>
+      <w:r>
+        <w:rPr>
+          <w:lang w:val="el-GR"/>
+        </w:rPr>
+        <w:t>.</w:t>
+      </w:r>
+      <w:r>
+        <w:rPr>
+          <w:lang w:val="el-GR"/>
+        </w:rPr>
+        <w:t xml:space="preserve"> Επίσης, φροντίζει να χειριστεί οποιοδήποτε πάτημα κουμπιών.</w:t>
+      </w:r>
+      <w:r>
+        <w:rPr>
+          <w:lang w:val="el-GR"/>
+        </w:rPr>
+        <w:t xml:space="preserve"> Αυτό το </w:t>
+      </w:r>
+      <w:r>
+        <w:t>process</w:t>
+      </w:r>
+      <w:r>
+        <w:rPr>
+          <w:lang w:val="el-GR"/>
+        </w:rPr>
+        <w:t xml:space="preserve"> </w:t>
+      </w:r>
+      <w:r>
+        <w:rPr>
+          <w:lang w:val="el-GR"/>
+        </w:rPr>
+        <w:t>τρέχει συνεχώς.</w:t>
+      </w:r>
+    </w:p>
+    <w:p>
+      <w:pPr>
+        <w:rPr>
+          <w:lang w:val="el-GR"/>
+        </w:rPr>
+      </w:pPr>
+    </w:p>
+    <w:p>
+      <w:pPr>
+        <w:pStyle w:val="Heading4"/>
+        <w:rPr>
+          <w:lang w:val="el-GR"/>
+        </w:rPr>
+      </w:pPr>
+      <w:r>
         <w:t>WEBSERVER</w:t>
       </w:r>
       <w:r>
@@ -1723,9 +2519,6 @@
         <w:t>_</w:t>
       </w:r>
       <w:r>
-        <w:rPr>
-          <w:lang w:val="en-GB"/>
-        </w:rPr>
         <w:t>NOGUI</w:t>
       </w:r>
       <w:r>
@@ -1735,10 +2528,20 @@
         <w:t>_</w:t>
       </w:r>
       <w:r>
-        <w:rPr>
-          <w:lang w:val="en-GB"/>
-        </w:rPr>
-        <w:t>PROCESS</w:t>
+        <w:t>ROUTER</w:t>
+      </w:r>
+    </w:p>
+    <w:p>
+      <w:pPr>
+        <w:rPr>
+          <w:lang w:val="el-GR"/>
+        </w:rPr>
+      </w:pPr>
+      <w:r>
+        <w:rPr>
+          <w:lang w:val="el-GR"/>
+        </w:rPr>
+        <w:t>Όπως</w:t>
       </w:r>
       <w:r>
         <w:rPr>
@@ -1746,18 +2549,11 @@
         </w:rPr>
         <w:t xml:space="preserve"> </w:t>
       </w:r>
-    </w:p>
-    <w:p>
-      <w:pPr>
-        <w:rPr>
-          <w:lang w:val="el-GR"/>
-        </w:rPr>
-      </w:pPr>
-      <w:r>
-        <w:rPr>
-          <w:lang w:val="el-GR"/>
-        </w:rPr>
-        <w:t>Αυτό</w:t>
+      <w:r>
+        <w:rPr>
+          <w:lang w:val="el-GR"/>
+        </w:rPr>
+        <w:t>και</w:t>
       </w:r>
       <w:r>
         <w:rPr>
@@ -1769,7 +2565,25 @@
         <w:rPr>
           <w:lang w:val="el-GR"/>
         </w:rPr>
-        <w:t>το</w:t>
+        <w:t xml:space="preserve">στο προηγούμενο </w:t>
+      </w:r>
+      <w:r>
+        <w:t>script</w:t>
+      </w:r>
+      <w:r>
+        <w:rPr>
+          <w:lang w:val="el-GR"/>
+        </w:rPr>
+        <w:t xml:space="preserve">, </w:t>
+      </w:r>
+      <w:r>
+        <w:rPr>
+          <w:lang w:val="el-GR"/>
+        </w:rPr>
+        <w:t xml:space="preserve">αυτό το </w:t>
+      </w:r>
+      <w:r>
+        <w:t>process</w:t>
       </w:r>
       <w:r>
         <w:rPr>
@@ -1779,21 +2593,12 @@
       </w:r>
       <w:r>
         <w:rPr>
-          <w:lang w:val="en-GB"/>
-        </w:rPr>
-        <w:t>process</w:t>
-      </w:r>
-      <w:r>
-        <w:rPr>
-          <w:lang w:val="el-GR"/>
-        </w:rPr>
-        <w:t>/</w:t>
-      </w:r>
-      <w:r>
-        <w:rPr>
-          <w:lang w:val="en-GB"/>
-        </w:rPr>
-        <w:t>thread</w:t>
+          <w:lang w:val="el-GR"/>
+        </w:rPr>
+        <w:t xml:space="preserve">στήνει </w:t>
+      </w:r>
+      <w:r>
+        <w:t>webserver</w:t>
       </w:r>
       <w:r>
         <w:rPr>
@@ -1805,12 +2610,292 @@
         <w:rPr>
           <w:lang w:val="el-GR"/>
         </w:rPr>
-        <w:t xml:space="preserve">είναι υπεύθυνο στο να στήσει τον </w:t>
-      </w:r>
-      <w:r>
-        <w:rPr>
-          <w:lang w:val="en-GB"/>
-        </w:rPr>
+        <w:t xml:space="preserve">και χειρίζεται διάφορα </w:t>
+      </w:r>
+      <w:r>
+        <w:t>URLs</w:t>
+      </w:r>
+      <w:r>
+        <w:rPr>
+          <w:lang w:val="el-GR"/>
+        </w:rPr>
+        <w:t xml:space="preserve">, </w:t>
+      </w:r>
+      <w:r>
+        <w:rPr>
+          <w:lang w:val="el-GR"/>
+        </w:rPr>
+        <w:t xml:space="preserve">ώστε να προβάλλει πληροφορίες από τον κόμβο προς κάποια σελίδα </w:t>
+      </w:r>
+      <w:r>
+        <w:t>HTML</w:t>
+      </w:r>
+      <w:r>
+        <w:rPr>
+          <w:lang w:val="el-GR"/>
+        </w:rPr>
+        <w:t>.</w:t>
+      </w:r>
+      <w:r>
+        <w:rPr>
+          <w:lang w:val="el-GR"/>
+        </w:rPr>
+        <w:t xml:space="preserve"> </w:t>
+      </w:r>
+      <w:r>
+        <w:rPr>
+          <w:lang w:val="el-GR"/>
+        </w:rPr>
+        <w:t>Χρησιμοποιώντας την συνάρτηση «</w:t>
+      </w:r>
+      <w:r>
+        <w:t>generate</w:t>
+      </w:r>
+      <w:r>
+        <w:rPr>
+          <w:lang w:val="el-GR"/>
+        </w:rPr>
+        <w:t>_</w:t>
+      </w:r>
+      <w:r>
+        <w:t>routes</w:t>
+      </w:r>
+      <w:r>
+        <w:rPr>
+          <w:lang w:val="el-GR"/>
+        </w:rPr>
+        <w:t xml:space="preserve">», φροντίζει να προβάλλει στην σελίδα </w:t>
+      </w:r>
+      <w:r>
+        <w:t>HTML</w:t>
+      </w:r>
+      <w:r>
+        <w:rPr>
+          <w:lang w:val="el-GR"/>
+        </w:rPr>
+        <w:t xml:space="preserve"> </w:t>
+      </w:r>
+      <w:r>
+        <w:rPr>
+          <w:lang w:val="el-GR"/>
+        </w:rPr>
+        <w:t>διάφορες πληροφορίες για τους γειτονικούς του κόμβους</w:t>
+      </w:r>
+      <w:r>
+        <w:rPr>
+          <w:lang w:val="el-GR"/>
+        </w:rPr>
+        <w:t xml:space="preserve"> </w:t>
+      </w:r>
+      <w:r>
+        <w:rPr>
+          <w:lang w:val="el-GR"/>
+        </w:rPr>
+        <w:t>και διάφορες διαδρομές δικτύου.</w:t>
+      </w:r>
+    </w:p>
+    <w:p>
+      <w:pPr>
+        <w:rPr>
+          <w:lang w:val="el-GR"/>
+        </w:rPr>
+      </w:pPr>
+    </w:p>
+    <w:p>
+      <w:pPr>
+        <w:pStyle w:val="Heading4"/>
+        <w:rPr>
+          <w:lang w:val="el-GR"/>
+        </w:rPr>
+      </w:pPr>
+      <w:r>
+        <w:rPr>
+          <w:lang w:val="el-GR"/>
+        </w:rPr>
+        <w:t>ΔΙΑΦΟΡΕΣ ΑΛΛΕΣ ΛΕΙΤΟΥΡΓΙΚΟΤΗΤΕΣ</w:t>
+      </w:r>
+    </w:p>
+    <w:p>
+      <w:pPr>
+        <w:rPr>
+          <w:lang w:val="el-GR"/>
+        </w:rPr>
+      </w:pPr>
+      <w:r>
+        <w:rPr>
+          <w:lang w:val="el-GR"/>
+        </w:rPr>
+        <w:t>Με τη βοήθεια της συνάρτησης «</w:t>
+      </w:r>
+      <w:r>
+        <w:t>print</w:t>
+      </w:r>
+      <w:r>
+        <w:rPr>
+          <w:lang w:val="el-GR"/>
+        </w:rPr>
+        <w:t>_</w:t>
+      </w:r>
+      <w:r>
+        <w:t>local</w:t>
+      </w:r>
+      <w:r>
+        <w:rPr>
+          <w:lang w:val="el-GR"/>
+        </w:rPr>
+        <w:t>_</w:t>
+      </w:r>
+      <w:r>
+        <w:t>address</w:t>
+      </w:r>
+      <w:r>
+        <w:rPr>
+          <w:lang w:val="el-GR"/>
+        </w:rPr>
+        <w:t xml:space="preserve">» </w:t>
+      </w:r>
+      <w:r>
+        <w:rPr>
+          <w:lang w:val="el-GR"/>
+        </w:rPr>
+        <w:t xml:space="preserve">μπορεί να προβληθεί η διεύθυνση </w:t>
+      </w:r>
+      <w:r>
+        <w:t>IPv</w:t>
+      </w:r>
+      <w:r>
+        <w:rPr>
+          <w:lang w:val="el-GR"/>
+        </w:rPr>
+        <w:t xml:space="preserve">6 </w:t>
+      </w:r>
+      <w:r>
+        <w:rPr>
+          <w:lang w:val="el-GR"/>
+        </w:rPr>
+        <w:t xml:space="preserve">του </w:t>
+      </w:r>
+      <w:r>
+        <w:t>router</w:t>
+      </w:r>
+      <w:r>
+        <w:rPr>
+          <w:lang w:val="el-GR"/>
+        </w:rPr>
+        <w:t>.</w:t>
+      </w:r>
+      <w:r>
+        <w:rPr>
+          <w:lang w:val="el-GR"/>
+        </w:rPr>
+        <w:t xml:space="preserve"> Γενικώς, η κύρια λειτουργικότητα αυτού του </w:t>
+      </w:r>
+      <w:r>
+        <w:t>script</w:t>
+      </w:r>
+      <w:r>
+        <w:rPr>
+          <w:lang w:val="el-GR"/>
+        </w:rPr>
+        <w:t xml:space="preserve"> </w:t>
+      </w:r>
+      <w:r>
+        <w:rPr>
+          <w:lang w:val="el-GR"/>
+        </w:rPr>
+        <w:t xml:space="preserve">είναι να δίνει πληροφορίες για τους γείτονές του μέσω ιστοσελιδών </w:t>
+      </w:r>
+      <w:r>
+        <w:t>HTML</w:t>
+      </w:r>
+      <w:r>
+        <w:rPr>
+          <w:lang w:val="el-GR"/>
+        </w:rPr>
+        <w:t xml:space="preserve">, οι οποίες είναι προσβάσιμες γράφοντας την </w:t>
+      </w:r>
+      <w:r>
+        <w:t>IPv</w:t>
+      </w:r>
+      <w:r>
+        <w:rPr>
+          <w:lang w:val="el-GR"/>
+        </w:rPr>
+        <w:t xml:space="preserve">6 </w:t>
+      </w:r>
+      <w:r>
+        <w:rPr>
+          <w:lang w:val="el-GR"/>
+        </w:rPr>
+        <w:t xml:space="preserve">του συγκεκριμένου κόμβου σε κάποιον </w:t>
+      </w:r>
+      <w:r>
+        <w:t>browser</w:t>
+      </w:r>
+      <w:r>
+        <w:rPr>
+          <w:lang w:val="el-GR"/>
+        </w:rPr>
+        <w:t>.</w:t>
+      </w:r>
+    </w:p>
+    <w:p>
+      <w:pPr>
+        <w:rPr>
+          <w:lang w:val="el-GR"/>
+        </w:rPr>
+      </w:pPr>
+    </w:p>
+    <w:p>
+      <w:pPr>
+        <w:rPr>
+          <w:lang w:val="el-GR"/>
+        </w:rPr>
+      </w:pPr>
+    </w:p>
+    <w:p>
+      <w:pPr>
+        <w:pStyle w:val="Heading2"/>
+        <w:rPr>
+          <w:lang w:val="el-GR"/>
+        </w:rPr>
+      </w:pPr>
+      <w:r>
+        <w:rPr>
+          <w:lang w:val="el-GR"/>
+        </w:rPr>
+        <w:t>Ερώτημα 4</w:t>
+      </w:r>
+    </w:p>
+    <w:p>
+      <w:pPr>
+        <w:rPr>
+          <w:lang w:val="el-GR"/>
+        </w:rPr>
+      </w:pPr>
+    </w:p>
+    <w:p>
+      <w:pPr>
+        <w:rPr>
+          <w:lang w:val="el-GR"/>
+        </w:rPr>
+      </w:pPr>
+      <w:r>
+        <w:rPr>
+          <w:lang w:val="el-GR"/>
+        </w:rPr>
+        <w:t xml:space="preserve">Όπως είδαμε και πριν, στήνοντας έναν </w:t>
+      </w:r>
+      <w:r>
+        <w:t>web</w:t>
+      </w:r>
+      <w:r>
+        <w:rPr>
+          <w:lang w:val="el-GR"/>
+        </w:rPr>
+        <w:t>-</w:t>
+      </w:r>
+      <w:r>
         <w:t>server</w:t>
       </w:r>
       <w:r>
@@ -1823,13 +2908,19 @@
         <w:rPr>
           <w:lang w:val="el-GR"/>
         </w:rPr>
-        <w:t xml:space="preserve">και να τον βάλει να «ακούει» στα αντίστοιχα </w:t>
-      </w:r>
-      <w:r>
-        <w:rPr>
-          <w:lang w:val="en-GB"/>
-        </w:rPr>
-        <w:t>HTTP</w:t>
+        <w:t xml:space="preserve">με το </w:t>
+      </w:r>
+      <w:r>
+        <w:t>sky</w:t>
+      </w:r>
+      <w:r>
+        <w:rPr>
+          <w:lang w:val="el-GR"/>
+        </w:rPr>
+        <w:t>-</w:t>
+      </w:r>
+      <w:r>
+        <w:t>websense</w:t>
       </w:r>
       <w:r>
         <w:rPr>
@@ -1839,1044 +2930,31 @@
       </w:r>
       <w:r>
         <w:rPr>
-          <w:lang w:val="en-GB"/>
-        </w:rPr>
-        <w:t>Requests</w:t>
-      </w:r>
-      <w:r>
-        <w:rPr>
-          <w:lang w:val="el-GR"/>
-        </w:rPr>
-        <w:t>.</w:t>
-      </w:r>
-      <w:r>
-        <w:rPr>
-          <w:lang w:val="el-GR"/>
-        </w:rPr>
-        <w:t xml:space="preserve"> Όταν έρθει ένα </w:t>
-      </w:r>
-      <w:r>
-        <w:rPr>
-          <w:lang w:val="en-GB"/>
-        </w:rPr>
-        <w:t>Request</w:t>
-      </w:r>
-      <w:r>
-        <w:rPr>
-          <w:lang w:val="el-GR"/>
-        </w:rPr>
-        <w:t xml:space="preserve">, </w:t>
-      </w:r>
-      <w:r>
-        <w:rPr>
-          <w:lang w:val="el-GR"/>
-        </w:rPr>
-        <w:t xml:space="preserve">καλείται η συνάρτηση </w:t>
-      </w:r>
-      <w:r>
-        <w:rPr>
-          <w:lang w:val="en-GB"/>
-        </w:rPr>
-        <w:t>httpd</w:t>
-      </w:r>
-      <w:r>
-        <w:rPr>
-          <w:lang w:val="el-GR"/>
-        </w:rPr>
-        <w:t>_</w:t>
-      </w:r>
-      <w:r>
-        <w:rPr>
-          <w:lang w:val="en-GB"/>
-        </w:rPr>
-        <w:t>appcall</w:t>
-      </w:r>
-      <w:r>
-        <w:rPr>
-          <w:lang w:val="el-GR"/>
-        </w:rPr>
-        <w:t xml:space="preserve"> </w:t>
-      </w:r>
-      <w:r>
-        <w:rPr>
-          <w:lang w:val="el-GR"/>
-        </w:rPr>
-        <w:t xml:space="preserve">για να χειριστεί ανάλογα το </w:t>
-      </w:r>
-      <w:r>
-        <w:rPr>
-          <w:lang w:val="en-GB"/>
-        </w:rPr>
-        <w:t>request</w:t>
-      </w:r>
-      <w:r>
-        <w:rPr>
-          <w:lang w:val="el-GR"/>
-        </w:rPr>
-        <w:t>.</w:t>
-      </w:r>
-      <w:r>
-        <w:rPr>
-          <w:lang w:val="el-GR"/>
-        </w:rPr>
-        <w:t xml:space="preserve"> </w:t>
-      </w:r>
-      <w:r>
-        <w:rPr>
-          <w:lang w:val="el-GR"/>
-        </w:rPr>
-        <w:t xml:space="preserve">Επίσης, καλείται και η </w:t>
-      </w:r>
-      <w:r>
-        <w:rPr>
-          <w:lang w:val="el-GR"/>
-        </w:rPr>
-        <w:t>“</w:t>
-      </w:r>
-      <w:r>
-        <w:rPr>
-          <w:lang w:val="en-GB"/>
-        </w:rPr>
-        <w:t>httpd</w:t>
-      </w:r>
-      <w:r>
-        <w:rPr>
-          <w:lang w:val="el-GR"/>
-        </w:rPr>
-        <w:t>_</w:t>
-      </w:r>
-      <w:r>
-        <w:rPr>
-          <w:lang w:val="en-GB"/>
-        </w:rPr>
-        <w:t>simple</w:t>
-      </w:r>
-      <w:r>
-        <w:rPr>
-          <w:lang w:val="el-GR"/>
-        </w:rPr>
-        <w:t>_</w:t>
-      </w:r>
-      <w:r>
-        <w:rPr>
-          <w:lang w:val="en-GB"/>
-        </w:rPr>
-        <w:t>get</w:t>
-      </w:r>
-      <w:r>
-        <w:rPr>
-          <w:lang w:val="el-GR"/>
-        </w:rPr>
-        <w:t>_</w:t>
-      </w:r>
-      <w:r>
-        <w:rPr>
-          <w:lang w:val="en-GB"/>
-        </w:rPr>
-        <w:t>script</w:t>
-      </w:r>
-      <w:r>
-        <w:rPr>
-          <w:lang w:val="el-GR"/>
-        </w:rPr>
-        <w:t xml:space="preserve">” </w:t>
-      </w:r>
-      <w:r>
-        <w:rPr>
-          <w:lang w:val="el-GR"/>
-        </w:rPr>
-        <w:t xml:space="preserve">η οποία καθορίζει το ποιο </w:t>
-      </w:r>
-      <w:r>
-        <w:rPr>
-          <w:lang w:val="en-GB"/>
-        </w:rPr>
-        <w:t>script</w:t>
-      </w:r>
-      <w:r>
-        <w:rPr>
-          <w:lang w:val="el-GR"/>
-        </w:rPr>
-        <w:t xml:space="preserve"> </w:t>
-      </w:r>
-      <w:r>
-        <w:rPr>
-          <w:lang w:val="el-GR"/>
-        </w:rPr>
-        <w:t>θα εκτελεστεί</w:t>
-      </w:r>
-      <w:r>
-        <w:rPr>
-          <w:lang w:val="el-GR"/>
-        </w:rPr>
-        <w:t>, βάσει του συνδέσμου που έχει γράψει ο χρήστης.</w:t>
-      </w:r>
-      <w:r>
-        <w:rPr>
-          <w:lang w:val="el-GR"/>
-        </w:rPr>
-        <w:t xml:space="preserve"> Όπως μπορεί να διαπιστωθεί, πιο συχνά καλείται το </w:t>
-      </w:r>
-      <w:r>
-        <w:rPr>
-          <w:lang w:val="en-GB"/>
-        </w:rPr>
-        <w:t>script</w:t>
-      </w:r>
-      <w:r>
-        <w:rPr>
-          <w:lang w:val="el-GR"/>
-        </w:rPr>
-        <w:t xml:space="preserve"> “</w:t>
-      </w:r>
-      <w:r>
-        <w:rPr>
-          <w:lang w:val="en-GB"/>
-        </w:rPr>
-        <w:t>send</w:t>
-      </w:r>
-      <w:r>
-        <w:rPr>
-          <w:lang w:val="el-GR"/>
-        </w:rPr>
-        <w:t xml:space="preserve"> </w:t>
-      </w:r>
-      <w:r>
-        <w:rPr>
-          <w:lang w:val="en-GB"/>
-        </w:rPr>
-        <w:t>values</w:t>
-      </w:r>
-      <w:r>
-        <w:rPr>
-          <w:lang w:val="el-GR"/>
-        </w:rPr>
-        <w:t>”.</w:t>
-      </w:r>
-    </w:p>
-    <w:p>
-      <w:pPr>
-        <w:rPr>
-          <w:lang w:val="el-GR"/>
-        </w:rPr>
-      </w:pPr>
-    </w:p>
-    <w:p>
-      <w:pPr>
-        <w:pStyle w:val="Heading4"/>
-        <w:rPr>
-          <w:lang w:val="el-GR"/>
-        </w:rPr>
-      </w:pPr>
-      <w:r>
-        <w:rPr>
-          <w:lang w:val="el-GR"/>
-        </w:rPr>
-        <w:t xml:space="preserve">ΣΥΝΑΡΤΗΣΗ </w:t>
-      </w:r>
-      <w:r>
-        <w:rPr>
-          <w:lang w:val="en-GB"/>
-        </w:rPr>
-        <w:t>SEND</w:t>
-      </w:r>
-      <w:r>
-        <w:rPr>
-          <w:lang w:val="el-GR"/>
-        </w:rPr>
-        <w:t>_</w:t>
-      </w:r>
-      <w:r>
-        <w:rPr>
-          <w:lang w:val="en-GB"/>
-        </w:rPr>
-        <w:t>VALUES</w:t>
-      </w:r>
-    </w:p>
-    <w:p>
-      <w:pPr>
-        <w:rPr>
-          <w:lang w:val="el-GR"/>
-        </w:rPr>
-      </w:pPr>
-      <w:r>
-        <w:rPr>
-          <w:lang w:val="el-GR"/>
-        </w:rPr>
-        <w:t xml:space="preserve">Η συνάρτηση αυτή διαβάζει το </w:t>
-      </w:r>
-      <w:r>
-        <w:t>URL</w:t>
-      </w:r>
-      <w:r>
-        <w:rPr>
-          <w:lang w:val="el-GR"/>
-        </w:rPr>
-        <w:t xml:space="preserve"> </w:t>
-      </w:r>
-      <w:r>
-        <w:rPr>
-          <w:lang w:val="el-GR"/>
-        </w:rPr>
-        <w:t>και προβάλλει ανάλογα τα δεδομένα.</w:t>
-      </w:r>
-      <w:r>
-        <w:rPr>
-          <w:lang w:val="el-GR"/>
-        </w:rPr>
-        <w:t xml:space="preserve"> Π.χ., αν δεν υπάρχει κάτι στο </w:t>
-      </w:r>
-      <w:r>
-        <w:t>URL</w:t>
-      </w:r>
-      <w:r>
-        <w:rPr>
-          <w:lang w:val="el-GR"/>
-        </w:rPr>
-        <w:t xml:space="preserve">, </w:t>
-      </w:r>
-      <w:r>
-        <w:rPr>
-          <w:lang w:val="el-GR"/>
-        </w:rPr>
-        <w:t>προβάλλει τις τιμές των αισθητήρων.</w:t>
-      </w:r>
-      <w:r>
-        <w:rPr>
-          <w:lang w:val="el-GR"/>
-        </w:rPr>
-        <w:t xml:space="preserve"> Αν στο </w:t>
-      </w:r>
-      <w:r>
-        <w:t>URL</w:t>
-      </w:r>
-      <w:r>
-        <w:rPr>
-          <w:lang w:val="el-GR"/>
-        </w:rPr>
-        <w:t xml:space="preserve"> </w:t>
-      </w:r>
-      <w:r>
-        <w:rPr>
-          <w:lang w:val="el-GR"/>
-        </w:rPr>
-        <w:t xml:space="preserve">βάλουμε </w:t>
-      </w:r>
-      <w:r>
-        <w:rPr>
-          <w:lang w:val="el-GR"/>
-        </w:rPr>
-        <w:t xml:space="preserve">/0 </w:t>
-      </w:r>
-      <w:r>
-        <w:rPr>
-          <w:lang w:val="el-GR"/>
-        </w:rPr>
-        <w:t xml:space="preserve">ή </w:t>
-      </w:r>
-      <w:r>
-        <w:rPr>
-          <w:lang w:val="el-GR"/>
-        </w:rPr>
-        <w:t>/1</w:t>
-      </w:r>
-      <w:r>
-        <w:rPr>
-          <w:lang w:val="el-GR"/>
-        </w:rPr>
-        <w:t xml:space="preserve">, θα ανάψουν ή θα σβήσουν αντίστοιχα τα φώτα </w:t>
-      </w:r>
-      <w:r>
-        <w:t>LED</w:t>
-      </w:r>
-      <w:r>
-        <w:rPr>
-          <w:lang w:val="el-GR"/>
-        </w:rPr>
-        <w:t xml:space="preserve"> </w:t>
-      </w:r>
-      <w:r>
-        <w:rPr>
-          <w:lang w:val="el-GR"/>
-        </w:rPr>
-        <w:t>του κόμβου.</w:t>
-      </w:r>
-      <w:r>
-        <w:rPr>
-          <w:lang w:val="el-GR"/>
-        </w:rPr>
-        <w:t xml:space="preserve"> Υπάρχουν, επίσης, τα </w:t>
-      </w:r>
-      <w:r>
-        <w:t>URL</w:t>
-      </w:r>
-      <w:r>
-        <w:rPr>
-          <w:lang w:val="el-GR"/>
-        </w:rPr>
-        <w:t xml:space="preserve"> </w:t>
-      </w:r>
-      <w:r>
-        <w:rPr>
-          <w:lang w:val="el-GR"/>
-        </w:rPr>
-        <w:t>/</w:t>
-      </w:r>
-      <w:r>
-        <w:t>t</w:t>
-      </w:r>
-      <w:r>
-        <w:rPr>
-          <w:lang w:val="el-GR"/>
-        </w:rPr>
-        <w:t xml:space="preserve"> </w:t>
-      </w:r>
-      <w:r>
-        <w:rPr>
-          <w:lang w:val="el-GR"/>
-        </w:rPr>
-        <w:t>και /</w:t>
-      </w:r>
-      <w:r>
-        <w:t>l</w:t>
-      </w:r>
-      <w:r>
-        <w:rPr>
-          <w:lang w:val="el-GR"/>
-        </w:rPr>
-        <w:t>, τα οποία προβάλλουν</w:t>
-      </w:r>
-      <w:r>
-        <w:rPr>
-          <w:lang w:val="el-GR"/>
-        </w:rPr>
-        <w:t xml:space="preserve"> σε γραφήματα</w:t>
-      </w:r>
-      <w:r>
-        <w:rPr>
-          <w:lang w:val="el-GR"/>
-        </w:rPr>
-        <w:t xml:space="preserve"> τις τιμές θερμοκρασίας και φωτός αντίστοιχα.</w:t>
-      </w:r>
-    </w:p>
-    <w:p>
-      <w:pPr>
-        <w:rPr>
-          <w:lang w:val="el-GR"/>
-        </w:rPr>
-      </w:pPr>
-    </w:p>
-    <w:p>
-      <w:pPr>
-        <w:rPr>
-          <w:lang w:val="el-GR"/>
-        </w:rPr>
-      </w:pPr>
-    </w:p>
-    <w:p>
-      <w:pPr>
-        <w:pStyle w:val="Heading2"/>
-        <w:rPr>
-          <w:lang w:val="el-GR"/>
-        </w:rPr>
-      </w:pPr>
-      <w:r>
-        <w:rPr>
-          <w:lang w:val="el-GR"/>
-        </w:rPr>
-        <w:t>Ερώτημα 3</w:t>
-      </w:r>
-    </w:p>
-    <w:p>
-      <w:pPr>
-        <w:rPr>
-          <w:lang w:val="el-GR"/>
-        </w:rPr>
-      </w:pPr>
-    </w:p>
-    <w:p>
-      <w:pPr>
-        <w:pStyle w:val="Heading4"/>
-        <w:rPr>
-          <w:lang w:val="el-GR"/>
-        </w:rPr>
-      </w:pPr>
-      <w:r>
-        <w:t>BORDER</w:t>
-      </w:r>
-      <w:r>
-        <w:rPr>
-          <w:lang w:val="el-GR"/>
-        </w:rPr>
-        <w:t>_</w:t>
-      </w:r>
-      <w:r>
-        <w:t>ROUTER</w:t>
-      </w:r>
-      <w:r>
-        <w:rPr>
-          <w:lang w:val="el-GR"/>
-        </w:rPr>
-        <w:t>_</w:t>
-      </w:r>
-      <w:r>
-        <w:t>PROCESS</w:t>
-      </w:r>
-    </w:p>
-    <w:p>
-      <w:pPr>
-        <w:rPr>
-          <w:lang w:val="el-GR"/>
-        </w:rPr>
-      </w:pPr>
-      <w:r>
-        <w:rPr>
-          <w:lang w:val="el-GR"/>
-        </w:rPr>
-        <w:t xml:space="preserve">Αυτό το </w:t>
-      </w:r>
-      <w:r>
-        <w:t>process</w:t>
-      </w:r>
-      <w:r>
-        <w:rPr>
-          <w:lang w:val="el-GR"/>
-        </w:rPr>
-        <w:t xml:space="preserve"> </w:t>
-      </w:r>
-      <w:r>
-        <w:rPr>
-          <w:lang w:val="el-GR"/>
-        </w:rPr>
-        <w:t xml:space="preserve">είναι το κύριο ενός </w:t>
-      </w:r>
-      <w:r>
-        <w:t>router</w:t>
-      </w:r>
-      <w:r>
-        <w:rPr>
-          <w:lang w:val="el-GR"/>
-        </w:rPr>
-        <w:t>.</w:t>
-      </w:r>
-      <w:r>
-        <w:rPr>
-          <w:lang w:val="el-GR"/>
-        </w:rPr>
-        <w:t xml:space="preserve"> </w:t>
-      </w:r>
-      <w:r>
-        <w:rPr>
-          <w:lang w:val="el-GR"/>
-        </w:rPr>
-        <w:t xml:space="preserve">Αρχικοποιούνται τα κατάλληλα «εξαρτήματά» του, ενώ ύστερα φτιάχνεται και το πρωτόκολλο </w:t>
-      </w:r>
-      <w:r>
-        <w:t>RPL</w:t>
-      </w:r>
-      <w:r>
-        <w:rPr>
-          <w:lang w:val="el-GR"/>
-        </w:rPr>
-        <w:t xml:space="preserve"> </w:t>
-      </w:r>
-      <w:r>
-        <w:t>root</w:t>
-      </w:r>
-      <w:r>
-        <w:rPr>
-          <w:lang w:val="el-GR"/>
-        </w:rPr>
-        <w:t>.</w:t>
-      </w:r>
-      <w:r>
-        <w:rPr>
-          <w:lang w:val="el-GR"/>
-        </w:rPr>
-        <w:t xml:space="preserve"> Επίσης, φροντίζει να χειριστεί οποιοδήποτε πάτημα κουμπιών.</w:t>
-      </w:r>
-      <w:r>
-        <w:rPr>
-          <w:lang w:val="el-GR"/>
-        </w:rPr>
-        <w:t xml:space="preserve"> Αυτό το </w:t>
-      </w:r>
-      <w:r>
-        <w:t>process</w:t>
-      </w:r>
-      <w:r>
-        <w:rPr>
-          <w:lang w:val="el-GR"/>
-        </w:rPr>
-        <w:t xml:space="preserve"> </w:t>
-      </w:r>
-      <w:r>
-        <w:rPr>
-          <w:lang w:val="el-GR"/>
-        </w:rPr>
-        <w:t>τρέχει συνεχώς.</w:t>
-      </w:r>
-    </w:p>
-    <w:p>
-      <w:pPr>
-        <w:rPr>
-          <w:lang w:val="el-GR"/>
-        </w:rPr>
-      </w:pPr>
-    </w:p>
-    <w:p>
-      <w:pPr>
-        <w:pStyle w:val="Heading4"/>
-        <w:rPr>
-          <w:lang w:val="el-GR"/>
-        </w:rPr>
-      </w:pPr>
-      <w:r>
-        <w:t>WEBSERVER</w:t>
-      </w:r>
-      <w:r>
-        <w:rPr>
-          <w:lang w:val="el-GR"/>
-        </w:rPr>
-        <w:t>_</w:t>
-      </w:r>
-      <w:r>
-        <w:t>NOGUI</w:t>
-      </w:r>
-      <w:r>
-        <w:rPr>
-          <w:lang w:val="el-GR"/>
-        </w:rPr>
-        <w:t>_</w:t>
-      </w:r>
-      <w:r>
-        <w:t>ROUTER</w:t>
-      </w:r>
-    </w:p>
-    <w:p>
-      <w:pPr>
-        <w:rPr>
-          <w:lang w:val="el-GR"/>
-        </w:rPr>
-      </w:pPr>
-      <w:r>
-        <w:rPr>
-          <w:lang w:val="el-GR"/>
-        </w:rPr>
-        <w:t>Όπως</w:t>
-      </w:r>
-      <w:r>
-        <w:rPr>
-          <w:lang w:val="el-GR"/>
-        </w:rPr>
-        <w:t xml:space="preserve"> </w:t>
-      </w:r>
-      <w:r>
-        <w:rPr>
-          <w:lang w:val="el-GR"/>
-        </w:rPr>
-        <w:t>και</w:t>
-      </w:r>
-      <w:r>
-        <w:rPr>
-          <w:lang w:val="el-GR"/>
-        </w:rPr>
-        <w:t xml:space="preserve"> </w:t>
-      </w:r>
-      <w:r>
-        <w:rPr>
-          <w:lang w:val="el-GR"/>
-        </w:rPr>
-        <w:t xml:space="preserve">στο προηγούμενο </w:t>
-      </w:r>
-      <w:r>
-        <w:t>script</w:t>
-      </w:r>
-      <w:r>
-        <w:rPr>
-          <w:lang w:val="el-GR"/>
-        </w:rPr>
-        <w:t xml:space="preserve">, </w:t>
-      </w:r>
-      <w:r>
-        <w:rPr>
-          <w:lang w:val="el-GR"/>
-        </w:rPr>
-        <w:t xml:space="preserve">αυτό το </w:t>
-      </w:r>
-      <w:r>
-        <w:t>process</w:t>
-      </w:r>
-      <w:r>
-        <w:rPr>
-          <w:lang w:val="el-GR"/>
-        </w:rPr>
-        <w:t xml:space="preserve"> </w:t>
-      </w:r>
-      <w:r>
-        <w:rPr>
-          <w:lang w:val="el-GR"/>
-        </w:rPr>
-        <w:t xml:space="preserve">στήνει </w:t>
-      </w:r>
-      <w:r>
-        <w:t>webserver</w:t>
-      </w:r>
-      <w:r>
-        <w:rPr>
-          <w:lang w:val="el-GR"/>
-        </w:rPr>
-        <w:t xml:space="preserve"> </w:t>
-      </w:r>
-      <w:r>
-        <w:rPr>
-          <w:lang w:val="el-GR"/>
-        </w:rPr>
-        <w:t xml:space="preserve">και χειρίζεται διάφορα </w:t>
-      </w:r>
-      <w:r>
-        <w:t>URLs</w:t>
-      </w:r>
-      <w:r>
-        <w:rPr>
-          <w:lang w:val="el-GR"/>
-        </w:rPr>
-        <w:t xml:space="preserve">, </w:t>
-      </w:r>
-      <w:r>
-        <w:rPr>
-          <w:lang w:val="el-GR"/>
-        </w:rPr>
-        <w:t xml:space="preserve">ώστε να προβάλλει πληροφορίες από τον κόμβο προς κάποια σελίδα </w:t>
-      </w:r>
-      <w:r>
-        <w:t>HTML</w:t>
-      </w:r>
-      <w:r>
-        <w:rPr>
-          <w:lang w:val="el-GR"/>
-        </w:rPr>
-        <w:t>.</w:t>
-      </w:r>
-      <w:r>
-        <w:rPr>
-          <w:lang w:val="el-GR"/>
-        </w:rPr>
-        <w:t xml:space="preserve"> </w:t>
-      </w:r>
-      <w:r>
-        <w:rPr>
-          <w:lang w:val="el-GR"/>
-        </w:rPr>
-        <w:t>Χρησιμοποιώντας την συνάρτηση «</w:t>
-      </w:r>
-      <w:r>
-        <w:t>generate</w:t>
-      </w:r>
-      <w:r>
-        <w:rPr>
-          <w:lang w:val="el-GR"/>
-        </w:rPr>
-        <w:t>_</w:t>
-      </w:r>
-      <w:r>
-        <w:t>routes</w:t>
-      </w:r>
-      <w:r>
-        <w:rPr>
-          <w:lang w:val="el-GR"/>
-        </w:rPr>
-        <w:t xml:space="preserve">», φροντίζει να προβάλλει στην σελίδα </w:t>
-      </w:r>
-      <w:r>
-        <w:t>HTML</w:t>
-      </w:r>
-      <w:r>
-        <w:rPr>
-          <w:lang w:val="el-GR"/>
-        </w:rPr>
-        <w:t xml:space="preserve"> </w:t>
-      </w:r>
-      <w:r>
-        <w:rPr>
-          <w:lang w:val="el-GR"/>
-        </w:rPr>
-        <w:t>διάφορες πληροφορίες για τους γειτονικούς του κόμβους</w:t>
-      </w:r>
-      <w:r>
-        <w:rPr>
-          <w:lang w:val="el-GR"/>
-        </w:rPr>
-        <w:t xml:space="preserve"> </w:t>
-      </w:r>
-      <w:r>
-        <w:rPr>
-          <w:lang w:val="el-GR"/>
-        </w:rPr>
-        <w:t>και διάφορες διαδρομές δικτύου.</w:t>
-      </w:r>
-    </w:p>
-    <w:p>
-      <w:pPr>
-        <w:rPr>
-          <w:lang w:val="el-GR"/>
-        </w:rPr>
-      </w:pPr>
-    </w:p>
-    <w:p>
-      <w:pPr>
-        <w:pStyle w:val="Heading4"/>
-        <w:rPr>
-          <w:lang w:val="el-GR"/>
-        </w:rPr>
-      </w:pPr>
-      <w:r>
-        <w:rPr>
+          <w:lang w:val="el-GR"/>
+        </w:rPr>
+        <w:t>μας δίνει κάποιες έξτρα λειτουργικότητες πέραν του να μας προβάλλονται οι τιμές όπως φαίνεται παρακάτω.</w:t>
+      </w:r>
+    </w:p>
+    <w:p>
+      <w:pPr>
+        <w:rPr>
+          <w:lang w:val="el-GR"/>
+        </w:rPr>
+      </w:pPr>
+    </w:p>
+    <w:p>
+      <w:pPr>
+        <w:jc w:val="center"/>
+        <w:rPr>
+          <w:lang w:val="el-GR"/>
+        </w:rPr>
+      </w:pPr>
+      <w:r>
+        <w:rPr>
+          <w:noProof/>
           <w:lang w:val="el-GR"/>
         </w:rPr>
         <w:lastRenderedPageBreak/>
-        <w:t>ΔΙΑΦΟΡΕΣ ΑΛΛΕΣ ΛΕΙΤΟΥΡΓΙΚΟΤΗΤΕΣ</w:t>
-      </w:r>
-    </w:p>
-    <w:p>
-      <w:pPr>
-        <w:rPr>
-          <w:lang w:val="el-GR"/>
-        </w:rPr>
-      </w:pPr>
-      <w:r>
-        <w:rPr>
-          <w:lang w:val="el-GR"/>
-        </w:rPr>
-        <w:t>Με τη βοήθεια της συνάρτησης «</w:t>
-      </w:r>
-      <w:r>
-        <w:t>print</w:t>
-      </w:r>
-      <w:r>
-        <w:rPr>
-          <w:lang w:val="el-GR"/>
-        </w:rPr>
-        <w:t>_</w:t>
-      </w:r>
-      <w:r>
-        <w:t>local</w:t>
-      </w:r>
-      <w:r>
-        <w:rPr>
-          <w:lang w:val="el-GR"/>
-        </w:rPr>
-        <w:t>_</w:t>
-      </w:r>
-      <w:r>
-        <w:t>address</w:t>
-      </w:r>
-      <w:r>
-        <w:rPr>
-          <w:lang w:val="el-GR"/>
-        </w:rPr>
-        <w:t xml:space="preserve">» </w:t>
-      </w:r>
-      <w:r>
-        <w:rPr>
-          <w:lang w:val="el-GR"/>
-        </w:rPr>
-        <w:t xml:space="preserve">μπορεί να προβληθεί η διεύθυνση </w:t>
-      </w:r>
-      <w:r>
-        <w:t>IPv</w:t>
-      </w:r>
-      <w:r>
-        <w:rPr>
-          <w:lang w:val="el-GR"/>
-        </w:rPr>
-        <w:t xml:space="preserve">6 </w:t>
-      </w:r>
-      <w:r>
-        <w:rPr>
-          <w:lang w:val="el-GR"/>
-        </w:rPr>
-        <w:t xml:space="preserve">του </w:t>
-      </w:r>
-      <w:r>
-        <w:t>router</w:t>
-      </w:r>
-      <w:r>
-        <w:rPr>
-          <w:lang w:val="el-GR"/>
-        </w:rPr>
-        <w:t>.</w:t>
-      </w:r>
-      <w:r>
-        <w:rPr>
-          <w:lang w:val="el-GR"/>
-        </w:rPr>
-        <w:t xml:space="preserve"> Γενικώς, η κύρια λειτουργικότητα αυτού του </w:t>
-      </w:r>
-      <w:r>
-        <w:t>script</w:t>
-      </w:r>
-      <w:r>
-        <w:rPr>
-          <w:lang w:val="el-GR"/>
-        </w:rPr>
-        <w:t xml:space="preserve"> </w:t>
-      </w:r>
-      <w:r>
-        <w:rPr>
-          <w:lang w:val="el-GR"/>
-        </w:rPr>
-        <w:t xml:space="preserve">είναι να δίνει πληροφορίες για τους γείτονές του μέσω ιστοσελιδών </w:t>
-      </w:r>
-      <w:r>
-        <w:t>HTML</w:t>
-      </w:r>
-      <w:r>
-        <w:rPr>
-          <w:lang w:val="el-GR"/>
-        </w:rPr>
-        <w:t xml:space="preserve">, οι οποίες είναι προσβάσιμες γράφοντας την </w:t>
-      </w:r>
-      <w:r>
-        <w:t>IPv</w:t>
-      </w:r>
-      <w:r>
-        <w:rPr>
-          <w:lang w:val="el-GR"/>
-        </w:rPr>
-        <w:t xml:space="preserve">6 </w:t>
-      </w:r>
-      <w:r>
-        <w:rPr>
-          <w:lang w:val="el-GR"/>
-        </w:rPr>
-        <w:t xml:space="preserve">του συγκεκριμένου κόμβου σε κάποιον </w:t>
-      </w:r>
-      <w:r>
-        <w:t>browser</w:t>
-      </w:r>
-      <w:r>
-        <w:rPr>
-          <w:lang w:val="el-GR"/>
-        </w:rPr>
-        <w:t>.</w:t>
-      </w:r>
-    </w:p>
-    <w:p>
-      <w:pPr>
-        <w:rPr>
-          <w:lang w:val="el-GR"/>
-        </w:rPr>
-      </w:pPr>
-    </w:p>
-    <w:p>
-      <w:pPr>
-        <w:rPr>
-          <w:lang w:val="el-GR"/>
-        </w:rPr>
-      </w:pPr>
-    </w:p>
-    <w:p>
-      <w:pPr>
-        <w:pStyle w:val="Heading2"/>
-        <w:rPr>
-          <w:lang w:val="el-GR"/>
-        </w:rPr>
-      </w:pPr>
-      <w:r>
-        <w:rPr>
-          <w:lang w:val="el-GR"/>
-        </w:rPr>
-        <w:t>Ερώτημα 4</w:t>
-      </w:r>
-    </w:p>
-    <w:p>
-      <w:pPr>
-        <w:rPr>
-          <w:lang w:val="el-GR"/>
-        </w:rPr>
-      </w:pPr>
-    </w:p>
-    <w:p>
-      <w:pPr>
-        <w:rPr>
-          <w:lang w:val="el-GR"/>
-        </w:rPr>
-      </w:pPr>
-      <w:r>
-        <w:rPr>
-          <w:lang w:val="el-GR"/>
-        </w:rPr>
-        <w:t xml:space="preserve">Όπως είδαμε και πριν, στήνοντας έναν </w:t>
-      </w:r>
-      <w:r>
-        <w:t>web</w:t>
-      </w:r>
-      <w:r>
-        <w:rPr>
-          <w:lang w:val="el-GR"/>
-        </w:rPr>
-        <w:t>-</w:t>
-      </w:r>
-      <w:r>
-        <w:t>server</w:t>
-      </w:r>
-      <w:r>
-        <w:rPr>
-          <w:lang w:val="el-GR"/>
-        </w:rPr>
-        <w:t xml:space="preserve"> </w:t>
-      </w:r>
-      <w:r>
-        <w:rPr>
-          <w:lang w:val="el-GR"/>
-        </w:rPr>
-        <w:t xml:space="preserve">με το </w:t>
-      </w:r>
-      <w:r>
-        <w:t>sky</w:t>
-      </w:r>
-      <w:r>
-        <w:rPr>
-          <w:lang w:val="el-GR"/>
-        </w:rPr>
-        <w:t>-</w:t>
-      </w:r>
-      <w:r>
-        <w:t>websense</w:t>
-      </w:r>
-      <w:r>
-        <w:rPr>
-          <w:lang w:val="el-GR"/>
-        </w:rPr>
-        <w:t xml:space="preserve"> </w:t>
-      </w:r>
-      <w:r>
-        <w:rPr>
-          <w:lang w:val="el-GR"/>
-        </w:rPr>
-        <w:t>μας δίνει κάποιες έξτρα λειτουργικότητες πέραν του να μας προβάλλονται οι τιμές όπως φαίνεται παρακάτω.</w:t>
-      </w:r>
-    </w:p>
-    <w:p>
-      <w:pPr>
-        <w:rPr>
-          <w:lang w:val="el-GR"/>
-        </w:rPr>
-      </w:pPr>
-    </w:p>
-    <w:p>
-      <w:pPr>
-        <w:jc w:val="center"/>
-        <w:rPr>
-          <w:lang w:val="el-GR"/>
-        </w:rPr>
-      </w:pPr>
-      <w:r>
-        <w:rPr>
-          <w:noProof/>
-          <w:lang w:val="el-GR"/>
-        </w:rPr>
         <w:drawing>
           <wp:inline distT="0" distB="0" distL="0" distR="0" wp14:anchorId="7EE8AEF6" wp14:editId="43C034B0">
             <wp:extent cx="3540370" cy="3090258"/>
@@ -2893,7 +2971,7 @@
                     <pic:cNvPicPr/>
                   </pic:nvPicPr>
                   <pic:blipFill>
-                    <a:blip r:embed="rId6"/>
+                    <a:blip r:embed="rId7"/>
                     <a:stretch>
                       <a:fillRect/>
                     </a:stretch>
@@ -2995,7 +3073,6 @@
           <w:noProof/>
           <w:lang w:val="el-GR"/>
         </w:rPr>
-        <w:lastRenderedPageBreak/>
         <w:drawing>
           <wp:inline distT="0" distB="0" distL="0" distR="0" wp14:anchorId="030FD21B" wp14:editId="2F8917AF">
             <wp:extent cx="2612253" cy="2280138"/>
@@ -3012,7 +3089,7 @@
                     <pic:cNvPicPr/>
                   </pic:nvPicPr>
                   <pic:blipFill>
-                    <a:blip r:embed="rId7"/>
+                    <a:blip r:embed="rId8"/>
                     <a:stretch>
                       <a:fillRect/>
                     </a:stretch>
@@ -3071,7 +3148,7 @@
                     <pic:cNvPicPr/>
                   </pic:nvPicPr>
                   <pic:blipFill>
-                    <a:blip r:embed="rId8"/>
+                    <a:blip r:embed="rId9"/>
                     <a:stretch>
                       <a:fillRect/>
                     </a:stretch>
@@ -3168,6 +3245,7 @@
           <w:noProof/>
           <w:lang w:val="el-GR"/>
         </w:rPr>
+        <w:lastRenderedPageBreak/>
         <w:drawing>
           <wp:inline distT="0" distB="0" distL="0" distR="0" wp14:anchorId="1619AAE0" wp14:editId="13988502">
             <wp:extent cx="2725615" cy="2385786"/>
@@ -3184,7 +3262,7 @@
                     <pic:cNvPicPr/>
                   </pic:nvPicPr>
                   <pic:blipFill>
-                    <a:blip r:embed="rId9"/>
+                    <a:blip r:embed="rId10"/>
                     <a:stretch>
                       <a:fillRect/>
                     </a:stretch>
@@ -3231,7 +3309,7 @@
                     <pic:cNvPicPr/>
                   </pic:nvPicPr>
                   <pic:blipFill>
-                    <a:blip r:embed="rId10"/>
+                    <a:blip r:embed="rId11"/>
                     <a:stretch>
                       <a:fillRect/>
                     </a:stretch>
@@ -3261,6 +3339,13 @@
     </w:p>
     <w:p>
       <w:pPr>
+        <w:rPr>
+          <w:lang w:val="el-GR"/>
+        </w:rPr>
+      </w:pPr>
+    </w:p>
+    <w:p>
+      <w:pPr>
         <w:pStyle w:val="Heading2"/>
         <w:rPr>
           <w:lang w:val="el-GR"/>
@@ -3281,11 +3366,6 @@
       </w:pPr>
     </w:p>
     <w:p>
-      <w:pPr>
-        <w:rPr>
-          <w:lang w:val="el-GR"/>
-        </w:rPr>
-      </w:pPr>
       <w:r>
         <w:rPr>
           <w:lang w:val="el-GR"/>
@@ -3393,14 +3473,7 @@
         <w:rPr>
           <w:lang w:val="el-GR"/>
         </w:rPr>
-        <w:t xml:space="preserve">ώστε να ταιριάζει και με </w:t>
-      </w:r>
-      <w:r>
-        <w:rPr>
-          <w:lang w:val="el-GR"/>
-        </w:rPr>
-        <w:lastRenderedPageBreak/>
-        <w:t>τις άλλες)</w:t>
+        <w:t>ώστε να ταιριάζει και με τις άλλες)</w:t>
       </w:r>
       <w:r>
         <w:rPr>
@@ -3417,6 +3490,201 @@
     </w:p>
     <w:p>
       <w:pPr>
+        <w:shd w:val="clear" w:color="auto" w:fill="1E1E1E"/>
+        <w:spacing w:after="0" w:line="285" w:lineRule="atLeast"/>
+        <w:jc w:val="left"/>
+        <w:rPr>
+          <w:rFonts w:ascii="Consolas" w:eastAsia="Times New Roman" w:hAnsi="Consolas" w:cs="Times New Roman"/>
+          <w:color w:val="D4D4D4"/>
+          <w:sz w:val="21"/>
+        </w:rPr>
+      </w:pPr>
+      <w:r>
+        <w:rPr>
+          <w:rFonts w:ascii="Consolas" w:eastAsia="Times New Roman" w:hAnsi="Consolas" w:cs="Times New Roman"/>
+          <w:color w:val="569CD6"/>
+          <w:sz w:val="21"/>
+        </w:rPr>
+        <w:t>static</w:t>
+      </w:r>
+      <w:r>
+        <w:rPr>
+          <w:rFonts w:ascii="Consolas" w:eastAsia="Times New Roman" w:hAnsi="Consolas" w:cs="Times New Roman"/>
+          <w:color w:val="D4D4D4"/>
+          <w:sz w:val="21"/>
+        </w:rPr>
+        <w:t xml:space="preserve"> </w:t>
+      </w:r>
+      <w:r>
+        <w:rPr>
+          <w:rFonts w:ascii="Consolas" w:eastAsia="Times New Roman" w:hAnsi="Consolas" w:cs="Times New Roman"/>
+          <w:color w:val="569CD6"/>
+          <w:sz w:val="21"/>
+        </w:rPr>
+        <w:t>int</w:t>
+      </w:r>
+    </w:p>
+    <w:p>
+      <w:pPr>
+        <w:shd w:val="clear" w:color="auto" w:fill="1E1E1E"/>
+        <w:spacing w:after="0" w:line="285" w:lineRule="atLeast"/>
+        <w:jc w:val="left"/>
+        <w:rPr>
+          <w:rFonts w:ascii="Consolas" w:eastAsia="Times New Roman" w:hAnsi="Consolas" w:cs="Times New Roman"/>
+          <w:color w:val="D4D4D4"/>
+          <w:sz w:val="21"/>
+        </w:rPr>
+      </w:pPr>
+      <w:r>
+        <w:rPr>
+          <w:rFonts w:ascii="Consolas" w:eastAsia="Times New Roman" w:hAnsi="Consolas" w:cs="Times New Roman"/>
+          <w:color w:val="DCDCAA"/>
+          <w:sz w:val="21"/>
+        </w:rPr>
+        <w:t>get_humid</w:t>
+      </w:r>
+      <w:r>
+        <w:rPr>
+          <w:rFonts w:ascii="Consolas" w:eastAsia="Times New Roman" w:hAnsi="Consolas" w:cs="Times New Roman"/>
+          <w:color w:val="D4D4D4"/>
+          <w:sz w:val="21"/>
+        </w:rPr>
+        <w:t>(</w:t>
+      </w:r>
+      <w:r>
+        <w:rPr>
+          <w:rFonts w:ascii="Consolas" w:eastAsia="Times New Roman" w:hAnsi="Consolas" w:cs="Times New Roman"/>
+          <w:color w:val="569CD6"/>
+          <w:sz w:val="21"/>
+        </w:rPr>
+        <w:t>void</w:t>
+      </w:r>
+      <w:r>
+        <w:rPr>
+          <w:rFonts w:ascii="Consolas" w:eastAsia="Times New Roman" w:hAnsi="Consolas" w:cs="Times New Roman"/>
+          <w:color w:val="D4D4D4"/>
+          <w:sz w:val="21"/>
+        </w:rPr>
+        <w:t>)</w:t>
+      </w:r>
+    </w:p>
+    <w:p>
+      <w:pPr>
+        <w:shd w:val="clear" w:color="auto" w:fill="1E1E1E"/>
+        <w:spacing w:after="0" w:line="285" w:lineRule="atLeast"/>
+        <w:jc w:val="left"/>
+        <w:rPr>
+          <w:rFonts w:ascii="Consolas" w:eastAsia="Times New Roman" w:hAnsi="Consolas" w:cs="Times New Roman"/>
+          <w:color w:val="D4D4D4"/>
+          <w:sz w:val="21"/>
+        </w:rPr>
+      </w:pPr>
+      <w:r>
+        <w:rPr>
+          <w:rFonts w:ascii="Consolas" w:eastAsia="Times New Roman" w:hAnsi="Consolas" w:cs="Times New Roman"/>
+          <w:color w:val="D4D4D4"/>
+          <w:sz w:val="21"/>
+        </w:rPr>
+        <w:t>{</w:t>
+      </w:r>
+    </w:p>
+    <w:p>
+      <w:pPr>
+        <w:shd w:val="clear" w:color="auto" w:fill="1E1E1E"/>
+        <w:spacing w:after="0" w:line="285" w:lineRule="atLeast"/>
+        <w:jc w:val="left"/>
+        <w:rPr>
+          <w:rFonts w:ascii="Consolas" w:eastAsia="Times New Roman" w:hAnsi="Consolas" w:cs="Times New Roman"/>
+          <w:color w:val="D4D4D4"/>
+          <w:sz w:val="21"/>
+        </w:rPr>
+      </w:pPr>
+      <w:r>
+        <w:rPr>
+          <w:rFonts w:ascii="Consolas" w:eastAsia="Times New Roman" w:hAnsi="Consolas" w:cs="Times New Roman"/>
+          <w:color w:val="D4D4D4"/>
+          <w:sz w:val="21"/>
+        </w:rPr>
+        <w:t xml:space="preserve">  </w:t>
+      </w:r>
+      <w:r>
+        <w:rPr>
+          <w:rFonts w:ascii="Consolas" w:eastAsia="Times New Roman" w:hAnsi="Consolas" w:cs="Times New Roman"/>
+          <w:color w:val="C586C0"/>
+          <w:sz w:val="21"/>
+        </w:rPr>
+        <w:t>return</w:t>
+      </w:r>
+      <w:r>
+        <w:rPr>
+          <w:rFonts w:ascii="Consolas" w:eastAsia="Times New Roman" w:hAnsi="Consolas" w:cs="Times New Roman"/>
+          <w:color w:val="D4D4D4"/>
+          <w:sz w:val="21"/>
+        </w:rPr>
+        <w:t xml:space="preserve"> </w:t>
+      </w:r>
+      <w:r>
+        <w:rPr>
+          <w:rFonts w:ascii="Consolas" w:eastAsia="Times New Roman" w:hAnsi="Consolas" w:cs="Times New Roman"/>
+          <w:color w:val="9CDCFE"/>
+          <w:sz w:val="21"/>
+        </w:rPr>
+        <w:t>sht11_sensor</w:t>
+      </w:r>
+      <w:r>
+        <w:rPr>
+          <w:rFonts w:ascii="Consolas" w:eastAsia="Times New Roman" w:hAnsi="Consolas" w:cs="Times New Roman"/>
+          <w:color w:val="D4D4D4"/>
+          <w:sz w:val="21"/>
+        </w:rPr>
+        <w:t>.</w:t>
+      </w:r>
+      <w:r>
+        <w:rPr>
+          <w:rFonts w:ascii="Consolas" w:eastAsia="Times New Roman" w:hAnsi="Consolas" w:cs="Times New Roman"/>
+          <w:color w:val="DCDCAA"/>
+          <w:sz w:val="21"/>
+        </w:rPr>
+        <w:t>value</w:t>
+      </w:r>
+      <w:r>
+        <w:rPr>
+          <w:rFonts w:ascii="Consolas" w:eastAsia="Times New Roman" w:hAnsi="Consolas" w:cs="Times New Roman"/>
+          <w:color w:val="D4D4D4"/>
+          <w:sz w:val="21"/>
+        </w:rPr>
+        <w:t>(SHT11_SENSOR_HUMIDITY);</w:t>
+      </w:r>
+    </w:p>
+    <w:p>
+      <w:pPr>
+        <w:shd w:val="clear" w:color="auto" w:fill="1E1E1E"/>
+        <w:spacing w:after="0" w:line="285" w:lineRule="atLeast"/>
+        <w:jc w:val="left"/>
+        <w:rPr>
+          <w:rFonts w:ascii="Consolas" w:eastAsia="Times New Roman" w:hAnsi="Consolas" w:cs="Times New Roman"/>
+          <w:color w:val="D4D4D4"/>
+          <w:sz w:val="21"/>
+        </w:rPr>
+      </w:pPr>
+      <w:r>
+        <w:rPr>
+          <w:rFonts w:ascii="Consolas" w:eastAsia="Times New Roman" w:hAnsi="Consolas" w:cs="Times New Roman"/>
+          <w:color w:val="D4D4D4"/>
+          <w:sz w:val="21"/>
+        </w:rPr>
+        <w:t>}</w:t>
+      </w:r>
+    </w:p>
+    <w:p>
+      <w:pPr>
+        <w:rPr>
+          <w:lang w:val="el-GR"/>
+        </w:rPr>
+      </w:pPr>
+    </w:p>
+    <w:p>
+      <w:pPr>
         <w:rPr>
           <w:lang w:val="el-GR"/>
         </w:rPr>
@@ -3482,11 +3750,265 @@
     </w:p>
     <w:p>
       <w:pPr>
-        <w:rPr>
-          <w:lang w:val="el-GR"/>
-        </w:rPr>
-      </w:pPr>
-    </w:p>
+        <w:shd w:val="clear" w:color="auto" w:fill="1E1E1E"/>
+        <w:spacing w:after="0" w:line="285" w:lineRule="atLeast"/>
+        <w:jc w:val="left"/>
+        <w:rPr>
+          <w:rFonts w:ascii="Consolas" w:eastAsia="Times New Roman" w:hAnsi="Consolas" w:cs="Times New Roman"/>
+          <w:color w:val="D4D4D4"/>
+          <w:sz w:val="21"/>
+        </w:rPr>
+      </w:pPr>
+      <w:r>
+        <w:rPr>
+          <w:rFonts w:ascii="Consolas" w:eastAsia="Times New Roman" w:hAnsi="Consolas" w:cs="Times New Roman"/>
+          <w:color w:val="569CD6"/>
+          <w:sz w:val="21"/>
+        </w:rPr>
+        <w:t>ADD</w:t>
+      </w:r>
+      <w:r>
+        <w:rPr>
+          <w:rFonts w:ascii="Consolas" w:eastAsia="Times New Roman" w:hAnsi="Consolas" w:cs="Times New Roman"/>
+          <w:color w:val="D4D4D4"/>
+          <w:sz w:val="21"/>
+        </w:rPr>
+        <w:t>(</w:t>
+      </w:r>
+      <w:r>
+        <w:rPr>
+          <w:rFonts w:ascii="Consolas" w:eastAsia="Times New Roman" w:hAnsi="Consolas" w:cs="Times New Roman"/>
+          <w:color w:val="CE9178"/>
+          <w:sz w:val="21"/>
+        </w:rPr>
+        <w:t>"&lt;h1&gt;Current readings&lt;/h1&gt;</w:t>
+      </w:r>
+      <w:r>
+        <w:rPr>
+          <w:rFonts w:ascii="Consolas" w:eastAsia="Times New Roman" w:hAnsi="Consolas" w:cs="Times New Roman"/>
+          <w:color w:val="D7BA7D"/>
+          <w:sz w:val="21"/>
+        </w:rPr>
+        <w:t>\n</w:t>
+      </w:r>
+      <w:r>
+        <w:rPr>
+          <w:rFonts w:ascii="Consolas" w:eastAsia="Times New Roman" w:hAnsi="Consolas" w:cs="Times New Roman"/>
+          <w:color w:val="CE9178"/>
+          <w:sz w:val="21"/>
+        </w:rPr>
+        <w:t>"</w:t>
+      </w:r>
+    </w:p>
+    <w:p>
+      <w:pPr>
+        <w:shd w:val="clear" w:color="auto" w:fill="1E1E1E"/>
+        <w:spacing w:after="0" w:line="285" w:lineRule="atLeast"/>
+        <w:jc w:val="left"/>
+        <w:rPr>
+          <w:rFonts w:ascii="Consolas" w:eastAsia="Times New Roman" w:hAnsi="Consolas" w:cs="Times New Roman"/>
+          <w:color w:val="D4D4D4"/>
+          <w:sz w:val="21"/>
+        </w:rPr>
+      </w:pPr>
+      <w:r>
+        <w:rPr>
+          <w:rFonts w:ascii="Consolas" w:eastAsia="Times New Roman" w:hAnsi="Consolas" w:cs="Times New Roman"/>
+          <w:color w:val="D4D4D4"/>
+          <w:sz w:val="21"/>
+        </w:rPr>
+        <w:t xml:space="preserve">        </w:t>
+      </w:r>
+      <w:r>
+        <w:rPr>
+          <w:rFonts w:ascii="Consolas" w:eastAsia="Times New Roman" w:hAnsi="Consolas" w:cs="Times New Roman"/>
+          <w:color w:val="CE9178"/>
+          <w:sz w:val="21"/>
+        </w:rPr>
+        <w:t xml:space="preserve">"Light: </w:t>
+      </w:r>
+      <w:r>
+        <w:rPr>
+          <w:rFonts w:ascii="Consolas" w:eastAsia="Times New Roman" w:hAnsi="Consolas" w:cs="Times New Roman"/>
+          <w:color w:val="9CDCFE"/>
+          <w:sz w:val="21"/>
+        </w:rPr>
+        <w:t>%u</w:t>
+      </w:r>
+      <w:r>
+        <w:rPr>
+          <w:rFonts w:ascii="Consolas" w:eastAsia="Times New Roman" w:hAnsi="Consolas" w:cs="Times New Roman"/>
+          <w:color w:val="CE9178"/>
+          <w:sz w:val="21"/>
+        </w:rPr>
+        <w:t>&lt;br&gt;"</w:t>
+      </w:r>
+    </w:p>
+    <w:p>
+      <w:pPr>
+        <w:shd w:val="clear" w:color="auto" w:fill="1E1E1E"/>
+        <w:spacing w:after="0" w:line="285" w:lineRule="atLeast"/>
+        <w:jc w:val="left"/>
+        <w:rPr>
+          <w:rFonts w:ascii="Consolas" w:eastAsia="Times New Roman" w:hAnsi="Consolas" w:cs="Times New Roman"/>
+          <w:color w:val="D4D4D4"/>
+          <w:sz w:val="21"/>
+        </w:rPr>
+      </w:pPr>
+      <w:r>
+        <w:rPr>
+          <w:rFonts w:ascii="Consolas" w:eastAsia="Times New Roman" w:hAnsi="Consolas" w:cs="Times New Roman"/>
+          <w:color w:val="D4D4D4"/>
+          <w:sz w:val="21"/>
+        </w:rPr>
+        <w:t xml:space="preserve">        </w:t>
+      </w:r>
+      <w:r>
+        <w:rPr>
+          <w:rFonts w:ascii="Consolas" w:eastAsia="Times New Roman" w:hAnsi="Consolas" w:cs="Times New Roman"/>
+          <w:color w:val="CE9178"/>
+          <w:sz w:val="21"/>
+        </w:rPr>
+        <w:t xml:space="preserve">"Temperature: </w:t>
+      </w:r>
+      <w:r>
+        <w:rPr>
+          <w:rFonts w:ascii="Consolas" w:eastAsia="Times New Roman" w:hAnsi="Consolas" w:cs="Times New Roman"/>
+          <w:color w:val="9CDCFE"/>
+          <w:sz w:val="21"/>
+        </w:rPr>
+        <w:t>%u</w:t>
+      </w:r>
+      <w:r>
+        <w:rPr>
+          <w:rFonts w:ascii="Consolas" w:eastAsia="Times New Roman" w:hAnsi="Consolas" w:cs="Times New Roman"/>
+          <w:color w:val="CE9178"/>
+          <w:sz w:val="21"/>
+        </w:rPr>
+        <w:t>&amp;deg; C&lt;br&gt;"</w:t>
+      </w:r>
+    </w:p>
+    <w:p>
+      <w:pPr>
+        <w:shd w:val="clear" w:color="auto" w:fill="1E1E1E"/>
+        <w:spacing w:after="0" w:line="285" w:lineRule="atLeast"/>
+        <w:jc w:val="left"/>
+        <w:rPr>
+          <w:rFonts w:ascii="Consolas" w:eastAsia="Times New Roman" w:hAnsi="Consolas" w:cs="Times New Roman"/>
+          <w:color w:val="D4D4D4"/>
+          <w:sz w:val="21"/>
+        </w:rPr>
+      </w:pPr>
+      <w:r>
+        <w:rPr>
+          <w:rFonts w:ascii="Consolas" w:eastAsia="Times New Roman" w:hAnsi="Consolas" w:cs="Times New Roman"/>
+          <w:color w:val="D4D4D4"/>
+          <w:sz w:val="21"/>
+        </w:rPr>
+        <w:t xml:space="preserve">        </w:t>
+      </w:r>
+      <w:r>
+        <w:rPr>
+          <w:rFonts w:ascii="Consolas" w:eastAsia="Times New Roman" w:hAnsi="Consolas" w:cs="Times New Roman"/>
+          <w:color w:val="CE9178"/>
+          <w:sz w:val="21"/>
+        </w:rPr>
+        <w:t xml:space="preserve">"Humidity: </w:t>
+      </w:r>
+      <w:r>
+        <w:rPr>
+          <w:rFonts w:ascii="Consolas" w:eastAsia="Times New Roman" w:hAnsi="Consolas" w:cs="Times New Roman"/>
+          <w:color w:val="9CDCFE"/>
+          <w:sz w:val="21"/>
+        </w:rPr>
+        <w:t>%u</w:t>
+      </w:r>
+      <w:r>
+        <w:rPr>
+          <w:rFonts w:ascii="Consolas" w:eastAsia="Times New Roman" w:hAnsi="Consolas" w:cs="Times New Roman"/>
+          <w:color w:val="CE9178"/>
+          <w:sz w:val="21"/>
+        </w:rPr>
+        <w:t>&lt;br&gt;"</w:t>
+      </w:r>
+      <w:r>
+        <w:rPr>
+          <w:rFonts w:ascii="Consolas" w:eastAsia="Times New Roman" w:hAnsi="Consolas" w:cs="Times New Roman"/>
+          <w:color w:val="D4D4D4"/>
+          <w:sz w:val="21"/>
+        </w:rPr>
+        <w:t>,</w:t>
+      </w:r>
+    </w:p>
+    <w:p>
+      <w:pPr>
+        <w:shd w:val="clear" w:color="auto" w:fill="1E1E1E"/>
+        <w:spacing w:after="0" w:line="285" w:lineRule="atLeast"/>
+        <w:jc w:val="left"/>
+        <w:rPr>
+          <w:rFonts w:ascii="Consolas" w:eastAsia="Times New Roman" w:hAnsi="Consolas" w:cs="Times New Roman"/>
+          <w:color w:val="D4D4D4"/>
+          <w:sz w:val="21"/>
+        </w:rPr>
+      </w:pPr>
+      <w:r>
+        <w:rPr>
+          <w:rFonts w:ascii="Consolas" w:eastAsia="Times New Roman" w:hAnsi="Consolas" w:cs="Times New Roman"/>
+          <w:color w:val="D4D4D4"/>
+          <w:sz w:val="21"/>
+        </w:rPr>
+        <w:t xml:space="preserve">        </w:t>
+      </w:r>
+      <w:r>
+        <w:rPr>
+          <w:rFonts w:ascii="Consolas" w:eastAsia="Times New Roman" w:hAnsi="Consolas" w:cs="Times New Roman"/>
+          <w:color w:val="DCDCAA"/>
+          <w:sz w:val="21"/>
+        </w:rPr>
+        <w:t>get_light</w:t>
+      </w:r>
+      <w:r>
+        <w:rPr>
+          <w:rFonts w:ascii="Consolas" w:eastAsia="Times New Roman" w:hAnsi="Consolas" w:cs="Times New Roman"/>
+          <w:color w:val="D4D4D4"/>
+          <w:sz w:val="21"/>
+        </w:rPr>
+        <w:t xml:space="preserve">(), </w:t>
+      </w:r>
+      <w:r>
+        <w:rPr>
+          <w:rFonts w:ascii="Consolas" w:eastAsia="Times New Roman" w:hAnsi="Consolas" w:cs="Times New Roman"/>
+          <w:color w:val="DCDCAA"/>
+          <w:sz w:val="21"/>
+        </w:rPr>
+        <w:t>get_temp</w:t>
+      </w:r>
+      <w:r>
+        <w:rPr>
+          <w:rFonts w:ascii="Consolas" w:eastAsia="Times New Roman" w:hAnsi="Consolas" w:cs="Times New Roman"/>
+          <w:color w:val="D4D4D4"/>
+          <w:sz w:val="21"/>
+        </w:rPr>
+        <w:t xml:space="preserve">(), </w:t>
+      </w:r>
+      <w:r>
+        <w:rPr>
+          <w:rFonts w:ascii="Consolas" w:eastAsia="Times New Roman" w:hAnsi="Consolas" w:cs="Times New Roman"/>
+          <w:color w:val="DCDCAA"/>
+          <w:sz w:val="21"/>
+        </w:rPr>
+        <w:t>get_humid</w:t>
+      </w:r>
+      <w:r>
+        <w:rPr>
+          <w:rFonts w:ascii="Consolas" w:eastAsia="Times New Roman" w:hAnsi="Consolas" w:cs="Times New Roman"/>
+          <w:color w:val="D4D4D4"/>
+          <w:sz w:val="21"/>
+        </w:rPr>
+        <w:t>());</w:t>
+      </w:r>
+    </w:p>
+    <w:p/>
     <w:p>
       <w:pPr>
         <w:rPr>
@@ -3499,11 +4021,53 @@
         </w:rPr>
         <w:t>Και τελικά, φαίνεται η τιμή της στην ιστοσελίδα, όπως φαίνεται παρακάτω:</w:t>
       </w:r>
-      <w:r>
-        <w:rPr>
-          <w:lang w:val="el-GR"/>
-        </w:rPr>
-        <w:t xml:space="preserve"> </w:t>
+    </w:p>
+    <w:p>
+      <w:pPr>
+        <w:jc w:val="center"/>
+        <w:rPr>
+          <w:lang w:val="el-GR"/>
+        </w:rPr>
+      </w:pPr>
+      <w:r>
+        <w:rPr>
+          <w:lang w:val="el-GR"/>
+        </w:rPr>
+        <w:drawing>
+          <wp:inline distT="0" distB="0" distL="0" distR="0" wp14:anchorId="7199BB38" wp14:editId="703BF09E">
+            <wp:extent cx="3284309" cy="2760785"/>
+            <wp:effectExtent l="0" t="0" r="0" b="1905"/>
+            <wp:docPr id="1724972615" name="Picture 1"/>
+            <wp:cNvGraphicFramePr>
+              <a:graphicFrameLocks xmlns:a="http://schemas.openxmlformats.org/drawingml/2006/main" noChangeAspect="1"/>
+            </wp:cNvGraphicFramePr>
+            <a:graphic xmlns:a="http://schemas.openxmlformats.org/drawingml/2006/main">
+              <a:graphicData uri="http://schemas.openxmlformats.org/drawingml/2006/picture">
+                <pic:pic xmlns:pic="http://schemas.openxmlformats.org/drawingml/2006/picture">
+                  <pic:nvPicPr>
+                    <pic:cNvPr id="1724972615" name=""/>
+                    <pic:cNvPicPr/>
+                  </pic:nvPicPr>
+                  <pic:blipFill>
+                    <a:blip r:embed="rId12"/>
+                    <a:stretch>
+                      <a:fillRect/>
+                    </a:stretch>
+                  </pic:blipFill>
+                  <pic:spPr>
+                    <a:xfrm>
+                      <a:off x="0" y="0"/>
+                      <a:ext cx="3293955" cy="2768893"/>
+                    </a:xfrm>
+                    <a:prstGeom prst="rect">
+                      <a:avLst/>
+                    </a:prstGeom>
+                  </pic:spPr>
+                </pic:pic>
+              </a:graphicData>
+            </a:graphic>
+          </wp:inline>
+        </w:drawing>
       </w:r>
     </w:p>
     <w:sectPr>

</xml_diff>